<commit_message>
Added cards for GitHub projects
</commit_message>
<xml_diff>
--- a/Resume.docx
+++ b/Resume.docx
@@ -90,7 +90,7 @@
                                       <wp:inline distT="0" distB="0" distL="0" distR="0" wp14:anchorId="65700EC6" wp14:editId="4D617A24">
                                         <wp:extent cx="274320" cy="274320"/>
                                         <wp:effectExtent l="0" t="0" r="0" b="0"/>
-                                        <wp:docPr id="208" name="Graphic 208"/>
+                                        <wp:docPr id="27" name="Graphic 27"/>
                                         <wp:cNvGraphicFramePr>
                                           <a:graphicFrameLocks xmlns:a="http://schemas.openxmlformats.org/drawingml/2006/main" noChangeAspect="1"/>
                                         </wp:cNvGraphicFramePr>
@@ -226,13 +226,13 @@
                                     <w:spacing w:line="360" w:lineRule="auto"/>
                                     <w:rPr>
                                       <w:rFonts w:ascii="Gill Sans Nova Light" w:hAnsi="Gill Sans Nova Light"/>
-                                      <w:color w:val="767171" w:themeColor="background2" w:themeShade="80"/>
-                                    </w:rPr>
-                                  </w:pPr>
-                                  <w:r>
-                                    <w:rPr>
-                                      <w:rFonts w:ascii="Gill Sans Nova Light" w:hAnsi="Gill Sans Nova Light"/>
-                                      <w:color w:val="767171" w:themeColor="background2" w:themeShade="80"/>
+                                      <w:color w:val="404040" w:themeColor="text1" w:themeTint="BF"/>
+                                    </w:rPr>
+                                  </w:pPr>
+                                  <w:r>
+                                    <w:rPr>
+                                      <w:rFonts w:ascii="Gill Sans Nova Light" w:hAnsi="Gill Sans Nova Light"/>
+                                      <w:color w:val="404040" w:themeColor="text1" w:themeTint="BF"/>
                                     </w:rPr>
                                     <w:t>Java, Kotlin, JavaScript, TypeScript, Swift</w:t>
                                   </w:r>
@@ -302,69 +302,62 @@
                                   <w:pPr>
                                     <w:rPr>
                                       <w:rFonts w:ascii="Gill Sans Nova Light" w:hAnsi="Gill Sans Nova Light"/>
-                                      <w:color w:val="767171" w:themeColor="background2" w:themeShade="80"/>
-                                    </w:rPr>
-                                  </w:pPr>
-                                  <w:r>
-                                    <w:rPr>
-                                      <w:rFonts w:ascii="Gill Sans Nova Light" w:hAnsi="Gill Sans Nova Light"/>
-                                      <w:color w:val="767171" w:themeColor="background2" w:themeShade="80"/>
+                                      <w:color w:val="404040" w:themeColor="text1" w:themeTint="BF"/>
+                                    </w:rPr>
+                                  </w:pPr>
+                                  <w:r>
+                                    <w:rPr>
+                                      <w:rFonts w:ascii="Gill Sans Nova Light" w:hAnsi="Gill Sans Nova Light"/>
+                                      <w:color w:val="404040" w:themeColor="text1" w:themeTint="BF"/>
                                     </w:rPr>
                                     <w:t xml:space="preserve">Spring, </w:t>
                                   </w:r>
                                   <w:r>
                                     <w:rPr>
                                       <w:rFonts w:ascii="Gill Sans Nova Light" w:hAnsi="Gill Sans Nova Light"/>
-                                      <w:color w:val="767171" w:themeColor="background2" w:themeShade="80"/>
+                                      <w:color w:val="404040" w:themeColor="text1" w:themeTint="BF"/>
                                     </w:rPr>
                                     <w:t xml:space="preserve">React, </w:t>
                                   </w:r>
                                   <w:r>
                                     <w:rPr>
                                       <w:rFonts w:ascii="Gill Sans Nova Light" w:hAnsi="Gill Sans Nova Light"/>
-                                      <w:color w:val="767171" w:themeColor="background2" w:themeShade="80"/>
+                                      <w:color w:val="404040" w:themeColor="text1" w:themeTint="BF"/>
                                     </w:rPr>
                                     <w:t xml:space="preserve">CSS3, HTML5, </w:t>
                                   </w:r>
                                   <w:r>
                                     <w:rPr>
                                       <w:rFonts w:ascii="Gill Sans Nova Light" w:hAnsi="Gill Sans Nova Light"/>
-                                      <w:color w:val="767171" w:themeColor="background2" w:themeShade="80"/>
+                                      <w:color w:val="404040" w:themeColor="text1" w:themeTint="BF"/>
                                     </w:rPr>
                                     <w:t xml:space="preserve">SQL, Node.JS, </w:t>
                                   </w:r>
                                   <w:r>
                                     <w:rPr>
                                       <w:rFonts w:ascii="Gill Sans Nova Light" w:hAnsi="Gill Sans Nova Light"/>
-                                      <w:color w:val="767171" w:themeColor="background2" w:themeShade="80"/>
-                                    </w:rPr>
-                                    <w:t>Gitlab-CI</w:t>
-                                  </w:r>
-                                  <w:r>
-                                    <w:rPr>
-                                      <w:rFonts w:ascii="Gill Sans Nova Light" w:hAnsi="Gill Sans Nova Light"/>
-                                      <w:color w:val="767171" w:themeColor="background2" w:themeShade="80"/>
-                                    </w:rPr>
-                                    <w:t xml:space="preserve">, </w:t>
-                                  </w:r>
-                                  <w:r>
-                                    <w:rPr>
-                                      <w:rFonts w:ascii="Gill Sans Nova Light" w:hAnsi="Gill Sans Nova Light"/>
-                                      <w:color w:val="767171" w:themeColor="background2" w:themeShade="80"/>
+                                      <w:color w:val="404040" w:themeColor="text1" w:themeTint="BF"/>
+                                    </w:rPr>
+                                    <w:t xml:space="preserve">Gitlab-CI, </w:t>
+                                  </w:r>
+                                  <w:r>
+                                    <w:rPr>
+                                      <w:rFonts w:ascii="Gill Sans Nova Light" w:hAnsi="Gill Sans Nova Light"/>
+                                      <w:color w:val="404040" w:themeColor="text1" w:themeTint="BF"/>
                                     </w:rPr>
                                     <w:t>Tableau, Splunk,</w:t>
                                   </w:r>
                                   <w:r>
                                     <w:rPr>
                                       <w:rFonts w:ascii="Gill Sans Nova Light" w:hAnsi="Gill Sans Nova Light"/>
-                                      <w:color w:val="767171" w:themeColor="background2" w:themeShade="80"/>
+                                      <w:color w:val="404040" w:themeColor="text1" w:themeTint="BF"/>
                                     </w:rPr>
                                     <w:t xml:space="preserve"> </w:t>
                                   </w:r>
                                   <w:r>
                                     <w:rPr>
                                       <w:rFonts w:ascii="Gill Sans Nova Light" w:hAnsi="Gill Sans Nova Light"/>
-                                      <w:color w:val="767171" w:themeColor="background2" w:themeShade="80"/>
+                                      <w:color w:val="404040" w:themeColor="text1" w:themeTint="BF"/>
                                     </w:rPr>
                                     <w:t>CAD</w:t>
                                   </w:r>
@@ -393,7 +386,7 @@
                                       <wp:inline distT="0" distB="0" distL="0" distR="0" wp14:anchorId="5055CC8E" wp14:editId="62B0EF49">
                                         <wp:extent cx="274320" cy="274320"/>
                                         <wp:effectExtent l="0" t="0" r="0" b="0"/>
-                                        <wp:docPr id="209" name="Graphic 209"/>
+                                        <wp:docPr id="28" name="Graphic 28"/>
                                         <wp:cNvGraphicFramePr>
                                           <a:graphicFrameLocks xmlns:a="http://schemas.openxmlformats.org/drawingml/2006/main" noChangeAspect="1"/>
                                         </wp:cNvGraphicFramePr>
@@ -512,7 +505,7 @@
                                       <wp:inline distT="0" distB="0" distL="0" distR="0" wp14:anchorId="01DA6534" wp14:editId="6C4C0CF4">
                                         <wp:extent cx="365760" cy="365760"/>
                                         <wp:effectExtent l="0" t="0" r="0" b="0"/>
-                                        <wp:docPr id="210" name="Graphic 210"/>
+                                        <wp:docPr id="29" name="Graphic 29"/>
                                         <wp:cNvGraphicFramePr>
                                           <a:graphicFrameLocks xmlns:a="http://schemas.openxmlformats.org/drawingml/2006/main" noChangeAspect="1"/>
                                         </wp:cNvGraphicFramePr>
@@ -600,7 +593,7 @@
                                   <w:r>
                                     <w:rPr>
                                       <w:rFonts w:ascii="Gill Sans Nova Light" w:hAnsi="Gill Sans Nova Light"/>
-                                      <w:color w:val="767171" w:themeColor="background2" w:themeShade="80"/>
+                                      <w:color w:val="404040" w:themeColor="text1" w:themeTint="BF"/>
                                     </w:rPr>
                                     <w:t>March 2019-Present</w:t>
                                   </w:r>
@@ -641,41 +634,41 @@
                                     <w:ind w:left="157" w:hanging="157"/>
                                     <w:rPr>
                                       <w:rFonts w:ascii="Gill Sans Nova Light" w:hAnsi="Gill Sans Nova Light"/>
-                                      <w:color w:val="767171" w:themeColor="background2" w:themeShade="80"/>
-                                    </w:rPr>
-                                  </w:pPr>
-                                  <w:r>
-                                    <w:rPr>
-                                      <w:rFonts w:ascii="Gill Sans Nova Light" w:hAnsi="Gill Sans Nova Light"/>
-                                      <w:color w:val="767171" w:themeColor="background2" w:themeShade="80"/>
+                                      <w:color w:val="404040" w:themeColor="text1" w:themeTint="BF"/>
+                                    </w:rPr>
+                                  </w:pPr>
+                                  <w:r>
+                                    <w:rPr>
+                                      <w:rFonts w:ascii="Gill Sans Nova Light" w:hAnsi="Gill Sans Nova Light"/>
+                                      <w:color w:val="404040" w:themeColor="text1" w:themeTint="BF"/>
                                     </w:rPr>
                                     <w:t xml:space="preserve">Paired with developers from </w:t>
                                   </w:r>
                                   <w:r>
                                     <w:rPr>
                                       <w:rFonts w:ascii="Gill Sans Nova Light" w:hAnsi="Gill Sans Nova Light"/>
-                                      <w:color w:val="767171" w:themeColor="background2" w:themeShade="80"/>
+                                      <w:color w:val="404040" w:themeColor="text1" w:themeTint="BF"/>
                                     </w:rPr>
                                     <w:t>across the company</w:t>
                                   </w:r>
                                   <w:r>
                                     <w:rPr>
                                       <w:rFonts w:ascii="Gill Sans Nova Light" w:hAnsi="Gill Sans Nova Light"/>
-                                      <w:color w:val="767171" w:themeColor="background2" w:themeShade="80"/>
+                                      <w:color w:val="404040" w:themeColor="text1" w:themeTint="BF"/>
                                     </w:rPr>
                                     <w:t xml:space="preserve"> to</w:t>
                                   </w:r>
                                   <w:r>
                                     <w:rPr>
                                       <w:rFonts w:ascii="Gill Sans Nova Light" w:hAnsi="Gill Sans Nova Light"/>
-                                      <w:color w:val="767171" w:themeColor="background2" w:themeShade="80"/>
+                                      <w:color w:val="404040" w:themeColor="text1" w:themeTint="BF"/>
                                     </w:rPr>
                                     <w:t xml:space="preserve"> teach</w:t>
                                   </w:r>
                                   <w:r>
                                     <w:rPr>
                                       <w:rFonts w:ascii="Gill Sans Nova Light" w:hAnsi="Gill Sans Nova Light"/>
-                                      <w:color w:val="767171" w:themeColor="background2" w:themeShade="80"/>
+                                      <w:color w:val="404040" w:themeColor="text1" w:themeTint="BF"/>
                                     </w:rPr>
                                     <w:t xml:space="preserve"> modern development practices </w:t>
                                   </w:r>
@@ -690,48 +683,48 @@
                                     <w:ind w:left="157" w:hanging="157"/>
                                     <w:rPr>
                                       <w:rFonts w:ascii="Gill Sans Nova Light" w:hAnsi="Gill Sans Nova Light"/>
-                                      <w:color w:val="767171" w:themeColor="background2" w:themeShade="80"/>
-                                    </w:rPr>
-                                  </w:pPr>
-                                  <w:r>
-                                    <w:rPr>
-                                      <w:rFonts w:ascii="Gill Sans Nova Light" w:hAnsi="Gill Sans Nova Light"/>
-                                      <w:color w:val="767171" w:themeColor="background2" w:themeShade="80"/>
+                                      <w:color w:val="404040" w:themeColor="text1" w:themeTint="BF"/>
+                                    </w:rPr>
+                                  </w:pPr>
+                                  <w:r>
+                                    <w:rPr>
+                                      <w:rFonts w:ascii="Gill Sans Nova Light" w:hAnsi="Gill Sans Nova Light"/>
+                                      <w:color w:val="404040" w:themeColor="text1" w:themeTint="BF"/>
                                     </w:rPr>
                                     <w:t xml:space="preserve">Facilitated courses </w:t>
                                   </w:r>
                                   <w:r>
                                     <w:rPr>
                                       <w:rFonts w:ascii="Gill Sans Nova Light" w:hAnsi="Gill Sans Nova Light"/>
-                                      <w:color w:val="767171" w:themeColor="background2" w:themeShade="80"/>
+                                      <w:color w:val="404040" w:themeColor="text1" w:themeTint="BF"/>
                                     </w:rPr>
                                     <w:t xml:space="preserve">to </w:t>
                                   </w:r>
                                   <w:r>
                                     <w:rPr>
                                       <w:rFonts w:ascii="Gill Sans Nova Light" w:hAnsi="Gill Sans Nova Light"/>
-                                      <w:color w:val="767171" w:themeColor="background2" w:themeShade="80"/>
+                                      <w:color w:val="404040" w:themeColor="text1" w:themeTint="BF"/>
                                     </w:rPr>
                                     <w:t>train</w:t>
                                   </w:r>
                                   <w:r>
                                     <w:rPr>
                                       <w:rFonts w:ascii="Gill Sans Nova Light" w:hAnsi="Gill Sans Nova Light"/>
-                                      <w:color w:val="767171" w:themeColor="background2" w:themeShade="80"/>
+                                      <w:color w:val="404040" w:themeColor="text1" w:themeTint="BF"/>
                                     </w:rPr>
                                     <w:t xml:space="preserve"> developers </w:t>
                                   </w:r>
                                   <w:r>
                                     <w:rPr>
                                       <w:rFonts w:ascii="Gill Sans Nova Light" w:hAnsi="Gill Sans Nova Light"/>
-                                      <w:color w:val="767171" w:themeColor="background2" w:themeShade="80"/>
+                                      <w:color w:val="404040" w:themeColor="text1" w:themeTint="BF"/>
                                     </w:rPr>
                                     <w:t xml:space="preserve">on </w:t>
                                   </w:r>
                                   <w:r>
                                     <w:rPr>
                                       <w:rFonts w:ascii="Gill Sans Nova Light" w:hAnsi="Gill Sans Nova Light"/>
-                                      <w:color w:val="767171" w:themeColor="background2" w:themeShade="80"/>
+                                      <w:color w:val="404040" w:themeColor="text1" w:themeTint="BF"/>
                                     </w:rPr>
                                     <w:t>how to deploy software to the cloud</w:t>
                                   </w:r>
@@ -746,34 +739,34 @@
                                     <w:ind w:left="157" w:hanging="157"/>
                                     <w:rPr>
                                       <w:rFonts w:ascii="Gill Sans Nova Light" w:hAnsi="Gill Sans Nova Light"/>
-                                      <w:color w:val="767171" w:themeColor="background2" w:themeShade="80"/>
-                                    </w:rPr>
-                                  </w:pPr>
-                                  <w:r>
-                                    <w:rPr>
-                                      <w:rFonts w:ascii="Gill Sans Nova Light" w:hAnsi="Gill Sans Nova Light"/>
-                                      <w:color w:val="767171" w:themeColor="background2" w:themeShade="80"/>
+                                      <w:color w:val="404040" w:themeColor="text1" w:themeTint="BF"/>
+                                    </w:rPr>
+                                  </w:pPr>
+                                  <w:r>
+                                    <w:rPr>
+                                      <w:rFonts w:ascii="Gill Sans Nova Light" w:hAnsi="Gill Sans Nova Light"/>
+                                      <w:color w:val="404040" w:themeColor="text1" w:themeTint="BF"/>
                                     </w:rPr>
                                     <w:t>Followed Extreme Programming principles such as</w:t>
                                   </w:r>
                                   <w:r>
                                     <w:rPr>
                                       <w:rFonts w:ascii="Gill Sans Nova Light" w:hAnsi="Gill Sans Nova Light"/>
-                                      <w:color w:val="767171" w:themeColor="background2" w:themeShade="80"/>
+                                      <w:color w:val="404040" w:themeColor="text1" w:themeTint="BF"/>
                                     </w:rPr>
                                     <w:t xml:space="preserve"> Test-Driven Development and </w:t>
                                   </w:r>
                                   <w:r>
                                     <w:rPr>
                                       <w:rFonts w:ascii="Gill Sans Nova Light" w:hAnsi="Gill Sans Nova Light"/>
-                                      <w:color w:val="767171" w:themeColor="background2" w:themeShade="80"/>
+                                      <w:color w:val="404040" w:themeColor="text1" w:themeTint="BF"/>
                                     </w:rPr>
                                     <w:t>CI/CD</w:t>
                                   </w:r>
                                   <w:r>
                                     <w:rPr>
                                       <w:rFonts w:ascii="Gill Sans Nova Light" w:hAnsi="Gill Sans Nova Light"/>
-                                      <w:color w:val="767171" w:themeColor="background2" w:themeShade="80"/>
+                                      <w:color w:val="404040" w:themeColor="text1" w:themeTint="BF"/>
                                     </w:rPr>
                                     <w:t xml:space="preserve"> </w:t>
                                   </w:r>
@@ -788,34 +781,34 @@
                                     <w:ind w:left="157" w:hanging="157"/>
                                     <w:rPr>
                                       <w:rFonts w:ascii="Gill Sans Nova Light" w:hAnsi="Gill Sans Nova Light"/>
-                                      <w:color w:val="767171" w:themeColor="background2" w:themeShade="80"/>
-                                    </w:rPr>
-                                  </w:pPr>
-                                  <w:r>
-                                    <w:rPr>
-                                      <w:rFonts w:ascii="Gill Sans Nova Light" w:hAnsi="Gill Sans Nova Light"/>
-                                      <w:color w:val="767171" w:themeColor="background2" w:themeShade="80"/>
+                                      <w:color w:val="404040" w:themeColor="text1" w:themeTint="BF"/>
+                                    </w:rPr>
+                                  </w:pPr>
+                                  <w:r>
+                                    <w:rPr>
+                                      <w:rFonts w:ascii="Gill Sans Nova Light" w:hAnsi="Gill Sans Nova Light"/>
+                                      <w:color w:val="404040" w:themeColor="text1" w:themeTint="BF"/>
                                     </w:rPr>
                                     <w:t>Co-developed an app that</w:t>
                                   </w:r>
                                   <w:r>
                                     <w:rPr>
                                       <w:rFonts w:ascii="Gill Sans Nova Light" w:hAnsi="Gill Sans Nova Light"/>
-                                      <w:color w:val="767171" w:themeColor="background2" w:themeShade="80"/>
+                                      <w:color w:val="404040" w:themeColor="text1" w:themeTint="BF"/>
                                     </w:rPr>
                                     <w:t xml:space="preserve"> </w:t>
                                   </w:r>
                                   <w:r>
                                     <w:rPr>
                                       <w:rFonts w:ascii="Gill Sans Nova Light" w:hAnsi="Gill Sans Nova Light"/>
-                                      <w:color w:val="767171" w:themeColor="background2" w:themeShade="80"/>
+                                      <w:color w:val="404040" w:themeColor="text1" w:themeTint="BF"/>
                                     </w:rPr>
                                     <w:t>generates</w:t>
                                   </w:r>
                                   <w:r>
                                     <w:rPr>
                                       <w:rFonts w:ascii="Gill Sans Nova Light" w:hAnsi="Gill Sans Nova Light"/>
-                                      <w:color w:val="767171" w:themeColor="background2" w:themeShade="80"/>
+                                      <w:color w:val="404040" w:themeColor="text1" w:themeTint="BF"/>
                                     </w:rPr>
                                     <w:t xml:space="preserve"> pipelines to build, test, and deploy apps to the cloud</w:t>
                                   </w:r>
@@ -830,34 +823,34 @@
                                     <w:ind w:left="157" w:hanging="157"/>
                                     <w:rPr>
                                       <w:rFonts w:ascii="Gill Sans Nova Light" w:hAnsi="Gill Sans Nova Light"/>
-                                      <w:color w:val="767171" w:themeColor="background2" w:themeShade="80"/>
-                                    </w:rPr>
-                                  </w:pPr>
-                                  <w:r>
-                                    <w:rPr>
-                                      <w:rFonts w:ascii="Gill Sans Nova Light" w:hAnsi="Gill Sans Nova Light"/>
-                                      <w:color w:val="767171" w:themeColor="background2" w:themeShade="80"/>
+                                      <w:color w:val="404040" w:themeColor="text1" w:themeTint="BF"/>
+                                    </w:rPr>
+                                  </w:pPr>
+                                  <w:r>
+                                    <w:rPr>
+                                      <w:rFonts w:ascii="Gill Sans Nova Light" w:hAnsi="Gill Sans Nova Light"/>
+                                      <w:color w:val="404040" w:themeColor="text1" w:themeTint="BF"/>
                                     </w:rPr>
                                     <w:t xml:space="preserve">Utilized Spring Security and </w:t>
                                   </w:r>
                                   <w:r>
                                     <w:rPr>
                                       <w:rFonts w:ascii="Gill Sans Nova Light" w:hAnsi="Gill Sans Nova Light"/>
-                                      <w:color w:val="767171" w:themeColor="background2" w:themeShade="80"/>
+                                      <w:color w:val="404040" w:themeColor="text1" w:themeTint="BF"/>
                                     </w:rPr>
                                     <w:t>O</w:t>
                                   </w:r>
                                   <w:r>
                                     <w:rPr>
                                       <w:rFonts w:ascii="Gill Sans Nova Light" w:hAnsi="Gill Sans Nova Light"/>
-                                      <w:color w:val="767171" w:themeColor="background2" w:themeShade="80"/>
+                                      <w:color w:val="404040" w:themeColor="text1" w:themeTint="BF"/>
                                     </w:rPr>
                                     <w:t xml:space="preserve">Auth2 to </w:t>
                                   </w:r>
                                   <w:r>
                                     <w:rPr>
                                       <w:rFonts w:ascii="Gill Sans Nova Light" w:hAnsi="Gill Sans Nova Light"/>
-                                      <w:color w:val="767171" w:themeColor="background2" w:themeShade="80"/>
+                                      <w:color w:val="404040" w:themeColor="text1" w:themeTint="BF"/>
                                     </w:rPr>
                                     <w:t>properly authenticate and authorize users</w:t>
                                   </w:r>
@@ -872,27 +865,27 @@
                                     <w:ind w:left="157" w:hanging="157"/>
                                     <w:rPr>
                                       <w:rFonts w:ascii="Gill Sans Nova Light" w:hAnsi="Gill Sans Nova Light"/>
-                                      <w:color w:val="767171" w:themeColor="background2" w:themeShade="80"/>
-                                    </w:rPr>
-                                  </w:pPr>
-                                  <w:r>
-                                    <w:rPr>
-                                      <w:rFonts w:ascii="Gill Sans Nova Light" w:hAnsi="Gill Sans Nova Light"/>
-                                      <w:color w:val="767171" w:themeColor="background2" w:themeShade="80"/>
+                                      <w:color w:val="404040" w:themeColor="text1" w:themeTint="BF"/>
+                                    </w:rPr>
+                                  </w:pPr>
+                                  <w:r>
+                                    <w:rPr>
+                                      <w:rFonts w:ascii="Gill Sans Nova Light" w:hAnsi="Gill Sans Nova Light"/>
+                                      <w:color w:val="404040" w:themeColor="text1" w:themeTint="BF"/>
                                     </w:rPr>
                                     <w:t>Built several highly available and</w:t>
                                   </w:r>
                                   <w:r>
                                     <w:rPr>
                                       <w:rFonts w:ascii="Gill Sans Nova Light" w:hAnsi="Gill Sans Nova Light"/>
-                                      <w:color w:val="767171" w:themeColor="background2" w:themeShade="80"/>
+                                      <w:color w:val="404040" w:themeColor="text1" w:themeTint="BF"/>
                                     </w:rPr>
                                     <w:t xml:space="preserve"> </w:t>
                                   </w:r>
                                   <w:r>
                                     <w:rPr>
                                       <w:rFonts w:ascii="Gill Sans Nova Light" w:hAnsi="Gill Sans Nova Light"/>
-                                      <w:color w:val="767171" w:themeColor="background2" w:themeShade="80"/>
+                                      <w:color w:val="404040" w:themeColor="text1" w:themeTint="BF"/>
                                     </w:rPr>
                                     <w:t>scalable apps and Restful APIs</w:t>
                                   </w:r>
@@ -913,21 +906,21 @@
                                   <w:r>
                                     <w:rPr>
                                       <w:rFonts w:ascii="Gill Sans Nova Light" w:hAnsi="Gill Sans Nova Light"/>
-                                      <w:color w:val="767171" w:themeColor="background2" w:themeShade="80"/>
+                                      <w:color w:val="404040" w:themeColor="text1" w:themeTint="BF"/>
                                     </w:rPr>
                                     <w:t>Co–developed an app to optimize purchasing that discovered $1.5 billion in unrealized savings and has already saved over $</w:t>
                                   </w:r>
                                   <w:r>
                                     <w:rPr>
                                       <w:rFonts w:ascii="Gill Sans Nova Light" w:hAnsi="Gill Sans Nova Light"/>
-                                      <w:color w:val="767171" w:themeColor="background2" w:themeShade="80"/>
+                                      <w:color w:val="404040" w:themeColor="text1" w:themeTint="BF"/>
                                     </w:rPr>
                                     <w:t>5</w:t>
                                   </w:r>
                                   <w:r>
                                     <w:rPr>
                                       <w:rFonts w:ascii="Gill Sans Nova Light" w:hAnsi="Gill Sans Nova Light"/>
-                                      <w:color w:val="767171" w:themeColor="background2" w:themeShade="80"/>
+                                      <w:color w:val="404040" w:themeColor="text1" w:themeTint="BF"/>
                                     </w:rPr>
                                     <w:t xml:space="preserve"> million annually</w:t>
                                   </w:r>
@@ -965,7 +958,7 @@
                                   <w:r>
                                     <w:rPr>
                                       <w:rFonts w:ascii="Gill Sans Nova Light" w:hAnsi="Gill Sans Nova Light"/>
-                                      <w:color w:val="767171" w:themeColor="background2" w:themeShade="80"/>
+                                      <w:color w:val="404040" w:themeColor="text1" w:themeTint="BF"/>
                                     </w:rPr>
                                     <w:t>June 2018-March 2019</w:t>
                                   </w:r>
@@ -1006,27 +999,27 @@
                                     <w:ind w:left="157" w:hanging="157"/>
                                     <w:rPr>
                                       <w:rFonts w:ascii="Gill Sans Nova Light" w:hAnsi="Gill Sans Nova Light"/>
-                                      <w:color w:val="767171" w:themeColor="background2" w:themeShade="80"/>
-                                    </w:rPr>
-                                  </w:pPr>
-                                  <w:r>
-                                    <w:rPr>
-                                      <w:rFonts w:ascii="Gill Sans Nova Light" w:hAnsi="Gill Sans Nova Light"/>
-                                      <w:color w:val="767171" w:themeColor="background2" w:themeShade="80"/>
+                                      <w:color w:val="404040" w:themeColor="text1" w:themeTint="BF"/>
+                                    </w:rPr>
+                                  </w:pPr>
+                                  <w:r>
+                                    <w:rPr>
+                                      <w:rFonts w:ascii="Gill Sans Nova Light" w:hAnsi="Gill Sans Nova Light"/>
+                                      <w:color w:val="404040" w:themeColor="text1" w:themeTint="BF"/>
                                     </w:rPr>
                                     <w:t xml:space="preserve">Created a website using .NET </w:t>
                                   </w:r>
                                   <w:r>
                                     <w:rPr>
                                       <w:rFonts w:ascii="Gill Sans Nova Light" w:hAnsi="Gill Sans Nova Light"/>
-                                      <w:color w:val="767171" w:themeColor="background2" w:themeShade="80"/>
+                                      <w:color w:val="404040" w:themeColor="text1" w:themeTint="BF"/>
                                     </w:rPr>
                                     <w:t xml:space="preserve">Core </w:t>
                                   </w:r>
                                   <w:r>
                                     <w:rPr>
                                       <w:rFonts w:ascii="Gill Sans Nova Light" w:hAnsi="Gill Sans Nova Light"/>
-                                      <w:color w:val="767171" w:themeColor="background2" w:themeShade="80"/>
+                                      <w:color w:val="404040" w:themeColor="text1" w:themeTint="BF"/>
                                     </w:rPr>
                                     <w:t>to host real-time visualizations</w:t>
                                   </w:r>
@@ -1041,27 +1034,27 @@
                                     <w:ind w:left="157" w:hanging="157"/>
                                     <w:rPr>
                                       <w:rFonts w:ascii="Gill Sans Nova Light" w:hAnsi="Gill Sans Nova Light"/>
-                                      <w:color w:val="767171" w:themeColor="background2" w:themeShade="80"/>
-                                    </w:rPr>
-                                  </w:pPr>
-                                  <w:r>
-                                    <w:rPr>
-                                      <w:rFonts w:ascii="Gill Sans Nova Light" w:hAnsi="Gill Sans Nova Light"/>
-                                      <w:color w:val="767171" w:themeColor="background2" w:themeShade="80"/>
+                                      <w:color w:val="404040" w:themeColor="text1" w:themeTint="BF"/>
+                                    </w:rPr>
+                                  </w:pPr>
+                                  <w:r>
+                                    <w:rPr>
+                                      <w:rFonts w:ascii="Gill Sans Nova Light" w:hAnsi="Gill Sans Nova Light"/>
+                                      <w:color w:val="404040" w:themeColor="text1" w:themeTint="BF"/>
                                     </w:rPr>
                                     <w:t xml:space="preserve">Visualized data in Tableau that eliminated hundreds of </w:t>
                                   </w:r>
                                   <w:r>
                                     <w:rPr>
                                       <w:rFonts w:ascii="Gill Sans Nova Light" w:hAnsi="Gill Sans Nova Light"/>
-                                      <w:color w:val="767171" w:themeColor="background2" w:themeShade="80"/>
+                                      <w:color w:val="404040" w:themeColor="text1" w:themeTint="BF"/>
                                     </w:rPr>
                                     <w:t xml:space="preserve">charting </w:t>
                                   </w:r>
                                   <w:r>
                                     <w:rPr>
                                       <w:rFonts w:ascii="Gill Sans Nova Light" w:hAnsi="Gill Sans Nova Light"/>
-                                      <w:color w:val="767171" w:themeColor="background2" w:themeShade="80"/>
+                                      <w:color w:val="404040" w:themeColor="text1" w:themeTint="BF"/>
                                     </w:rPr>
                                     <w:t>hours annually</w:t>
                                   </w:r>
@@ -1076,41 +1069,27 @@
                                     <w:ind w:left="157" w:hanging="157"/>
                                     <w:rPr>
                                       <w:rFonts w:ascii="Gill Sans Nova Light" w:hAnsi="Gill Sans Nova Light"/>
-                                      <w:color w:val="767171" w:themeColor="background2" w:themeShade="80"/>
-                                    </w:rPr>
-                                  </w:pPr>
-                                  <w:r>
-                                    <w:rPr>
-                                      <w:rFonts w:ascii="Gill Sans Nova Light" w:hAnsi="Gill Sans Nova Light"/>
-                                      <w:color w:val="767171" w:themeColor="background2" w:themeShade="80"/>
-                                    </w:rPr>
-                                    <w:t xml:space="preserve">Designed a risk management </w:t>
-                                  </w:r>
-                                  <w:r>
-                                    <w:rPr>
-                                      <w:rFonts w:ascii="Gill Sans Nova Light" w:hAnsi="Gill Sans Nova Light"/>
-                                      <w:color w:val="767171" w:themeColor="background2" w:themeShade="80"/>
-                                    </w:rPr>
-                                    <w:t>analytics</w:t>
-                                  </w:r>
-                                  <w:r>
-                                    <w:rPr>
-                                      <w:rFonts w:ascii="Gill Sans Nova Light" w:hAnsi="Gill Sans Nova Light"/>
-                                      <w:color w:val="767171" w:themeColor="background2" w:themeShade="80"/>
-                                    </w:rPr>
-                                    <w:t xml:space="preserve"> package </w:t>
-                                  </w:r>
-                                  <w:r>
-                                    <w:rPr>
-                                      <w:rFonts w:ascii="Gill Sans Nova Light" w:hAnsi="Gill Sans Nova Light"/>
-                                      <w:color w:val="767171" w:themeColor="background2" w:themeShade="80"/>
+                                      <w:color w:val="404040" w:themeColor="text1" w:themeTint="BF"/>
+                                    </w:rPr>
+                                  </w:pPr>
+                                  <w:r>
+                                    <w:rPr>
+                                      <w:rFonts w:ascii="Gill Sans Nova Light" w:hAnsi="Gill Sans Nova Light"/>
+                                      <w:color w:val="404040" w:themeColor="text1" w:themeTint="BF"/>
+                                    </w:rPr>
+                                    <w:t xml:space="preserve">Designed a risk management analytics package </w:t>
+                                  </w:r>
+                                  <w:r>
+                                    <w:rPr>
+                                      <w:rFonts w:ascii="Gill Sans Nova Light" w:hAnsi="Gill Sans Nova Light"/>
+                                      <w:color w:val="404040" w:themeColor="text1" w:themeTint="BF"/>
                                     </w:rPr>
                                     <w:t>for</w:t>
                                   </w:r>
                                   <w:r>
                                     <w:rPr>
                                       <w:rFonts w:ascii="Gill Sans Nova Light" w:hAnsi="Gill Sans Nova Light"/>
-                                      <w:color w:val="767171" w:themeColor="background2" w:themeShade="80"/>
+                                      <w:color w:val="404040" w:themeColor="text1" w:themeTint="BF"/>
                                     </w:rPr>
                                     <w:t xml:space="preserve"> commercial and defense products</w:t>
                                   </w:r>
@@ -1125,13 +1104,13 @@
                                     <w:ind w:left="157" w:hanging="157"/>
                                     <w:rPr>
                                       <w:rFonts w:ascii="Gill Sans Nova Light" w:hAnsi="Gill Sans Nova Light"/>
-                                      <w:color w:val="767171" w:themeColor="background2" w:themeShade="80"/>
-                                    </w:rPr>
-                                  </w:pPr>
-                                  <w:r>
-                                    <w:rPr>
-                                      <w:rFonts w:ascii="Gill Sans Nova Light" w:hAnsi="Gill Sans Nova Light"/>
-                                      <w:color w:val="767171" w:themeColor="background2" w:themeShade="80"/>
+                                      <w:color w:val="404040" w:themeColor="text1" w:themeTint="BF"/>
+                                    </w:rPr>
+                                  </w:pPr>
+                                  <w:r>
+                                    <w:rPr>
+                                      <w:rFonts w:ascii="Gill Sans Nova Light" w:hAnsi="Gill Sans Nova Light"/>
+                                      <w:color w:val="404040" w:themeColor="text1" w:themeTint="BF"/>
                                     </w:rPr>
                                     <w:t>Connected engineering, production, and supply chain data to provide metrics on part changes all the way from design to installation</w:t>
                                   </w:r>
@@ -1152,21 +1131,21 @@
                                   <w:r>
                                     <w:rPr>
                                       <w:rFonts w:ascii="Gill Sans Nova Light" w:hAnsi="Gill Sans Nova Light"/>
-                                      <w:color w:val="767171" w:themeColor="background2" w:themeShade="80"/>
+                                      <w:color w:val="404040" w:themeColor="text1" w:themeTint="BF"/>
                                     </w:rPr>
                                     <w:t xml:space="preserve">Awarded </w:t>
                                   </w:r>
                                   <w:r>
                                     <w:rPr>
                                       <w:rFonts w:ascii="Gill Sans Nova Light" w:hAnsi="Gill Sans Nova Light"/>
-                                      <w:color w:val="767171" w:themeColor="background2" w:themeShade="80"/>
+                                      <w:color w:val="404040" w:themeColor="text1" w:themeTint="BF"/>
                                     </w:rPr>
                                     <w:t xml:space="preserve">organization </w:t>
                                   </w:r>
                                   <w:r>
                                     <w:rPr>
                                       <w:rFonts w:ascii="Gill Sans Nova Light" w:hAnsi="Gill Sans Nova Light"/>
-                                      <w:color w:val="767171" w:themeColor="background2" w:themeShade="80"/>
+                                      <w:color w:val="404040" w:themeColor="text1" w:themeTint="BF"/>
                                     </w:rPr>
                                     <w:t>project of the year</w:t>
                                   </w:r>
@@ -1198,13 +1177,13 @@
                                   <w:pPr>
                                     <w:rPr>
                                       <w:rFonts w:ascii="Gill Sans Nova Light" w:hAnsi="Gill Sans Nova Light"/>
-                                      <w:color w:val="767171" w:themeColor="background2" w:themeShade="80"/>
-                                    </w:rPr>
-                                  </w:pPr>
-                                  <w:r>
-                                    <w:rPr>
-                                      <w:rFonts w:ascii="Gill Sans Nova Light" w:hAnsi="Gill Sans Nova Light"/>
-                                      <w:color w:val="767171" w:themeColor="background2" w:themeShade="80"/>
+                                      <w:color w:val="404040" w:themeColor="text1" w:themeTint="BF"/>
+                                    </w:rPr>
+                                  </w:pPr>
+                                  <w:r>
+                                    <w:rPr>
+                                      <w:rFonts w:ascii="Gill Sans Nova Light" w:hAnsi="Gill Sans Nova Light"/>
+                                      <w:color w:val="404040" w:themeColor="text1" w:themeTint="BF"/>
                                     </w:rPr>
                                     <w:t>August 2017-June 2018</w:t>
                                   </w:r>
@@ -1245,13 +1224,13 @@
                                     <w:ind w:left="157" w:hanging="157"/>
                                     <w:rPr>
                                       <w:rFonts w:ascii="Gill Sans Nova Light" w:hAnsi="Gill Sans Nova Light"/>
-                                      <w:color w:val="767171" w:themeColor="background2" w:themeShade="80"/>
-                                    </w:rPr>
-                                  </w:pPr>
-                                  <w:r>
-                                    <w:rPr>
-                                      <w:rFonts w:ascii="Gill Sans Nova Light" w:hAnsi="Gill Sans Nova Light"/>
-                                      <w:color w:val="767171" w:themeColor="background2" w:themeShade="80"/>
+                                      <w:color w:val="404040" w:themeColor="text1" w:themeTint="BF"/>
+                                    </w:rPr>
+                                  </w:pPr>
+                                  <w:r>
+                                    <w:rPr>
+                                      <w:rFonts w:ascii="Gill Sans Nova Light" w:hAnsi="Gill Sans Nova Light"/>
+                                      <w:color w:val="404040" w:themeColor="text1" w:themeTint="BF"/>
                                     </w:rPr>
                                     <w:t>Managed risks, issues, and opportunities for a team of 300+ people</w:t>
                                   </w:r>
@@ -1266,13 +1245,13 @@
                                     <w:ind w:left="157" w:hanging="157"/>
                                     <w:rPr>
                                       <w:rFonts w:ascii="Gill Sans Nova Light" w:hAnsi="Gill Sans Nova Light"/>
-                                      <w:color w:val="767171" w:themeColor="background2" w:themeShade="80"/>
-                                    </w:rPr>
-                                  </w:pPr>
-                                  <w:r>
-                                    <w:rPr>
-                                      <w:rFonts w:ascii="Gill Sans Nova Light" w:hAnsi="Gill Sans Nova Light"/>
-                                      <w:color w:val="767171" w:themeColor="background2" w:themeShade="80"/>
+                                      <w:color w:val="404040" w:themeColor="text1" w:themeTint="BF"/>
+                                    </w:rPr>
+                                  </w:pPr>
+                                  <w:r>
+                                    <w:rPr>
+                                      <w:rFonts w:ascii="Gill Sans Nova Light" w:hAnsi="Gill Sans Nova Light"/>
+                                      <w:color w:val="404040" w:themeColor="text1" w:themeTint="BF"/>
                                     </w:rPr>
                                     <w:t xml:space="preserve">Maintained proper risk mitigation plans for teams and individual engineers </w:t>
                                   </w:r>
@@ -1287,13 +1266,13 @@
                                     <w:ind w:left="157" w:hanging="157"/>
                                     <w:rPr>
                                       <w:rFonts w:ascii="Gill Sans Nova Light" w:hAnsi="Gill Sans Nova Light"/>
-                                      <w:color w:val="767171" w:themeColor="background2" w:themeShade="80"/>
-                                    </w:rPr>
-                                  </w:pPr>
-                                  <w:r>
-                                    <w:rPr>
-                                      <w:rFonts w:ascii="Gill Sans Nova Light" w:hAnsi="Gill Sans Nova Light"/>
-                                      <w:color w:val="767171" w:themeColor="background2" w:themeShade="80"/>
+                                      <w:color w:val="404040" w:themeColor="text1" w:themeTint="BF"/>
+                                    </w:rPr>
+                                  </w:pPr>
+                                  <w:r>
+                                    <w:rPr>
+                                      <w:rFonts w:ascii="Gill Sans Nova Light" w:hAnsi="Gill Sans Nova Light"/>
+                                      <w:color w:val="404040" w:themeColor="text1" w:themeTint="BF"/>
                                     </w:rPr>
                                     <w:t>Educated executives every week about the current level of risk on the 777X</w:t>
                                   </w:r>
@@ -1308,29 +1287,27 @@
                                     <w:ind w:left="157" w:hanging="157"/>
                                     <w:rPr>
                                       <w:rFonts w:ascii="Gill Sans Nova Light" w:hAnsi="Gill Sans Nova Light"/>
-                                      <w:color w:val="767171" w:themeColor="background2" w:themeShade="80"/>
-                                    </w:rPr>
-                                  </w:pPr>
-                                  <w:r>
-                                    <w:rPr>
-                                      <w:rFonts w:ascii="Gill Sans Nova Light" w:hAnsi="Gill Sans Nova Light"/>
-                                      <w:color w:val="767171" w:themeColor="background2" w:themeShade="80"/>
+                                      <w:color w:val="404040" w:themeColor="text1" w:themeTint="BF"/>
+                                    </w:rPr>
+                                  </w:pPr>
+                                  <w:r>
+                                    <w:rPr>
+                                      <w:rFonts w:ascii="Gill Sans Nova Light" w:hAnsi="Gill Sans Nova Light"/>
+                                      <w:color w:val="404040" w:themeColor="text1" w:themeTint="BF"/>
                                     </w:rPr>
                                     <w:t xml:space="preserve">Eliminated 90 engineer hours quarterly </w:t>
                                   </w:r>
                                   <w:r>
                                     <w:rPr>
                                       <w:rFonts w:ascii="Gill Sans Nova Light" w:hAnsi="Gill Sans Nova Light"/>
-                                      <w:color w:val="767171" w:themeColor="background2" w:themeShade="80"/>
+                                      <w:color w:val="404040" w:themeColor="text1" w:themeTint="BF"/>
                                     </w:rPr>
                                     <w:t xml:space="preserve">by </w:t>
                                   </w:r>
-                                  <w:bookmarkStart w:id="0" w:name="_GoBack"/>
-                                  <w:bookmarkEnd w:id="0"/>
-                                  <w:r>
-                                    <w:rPr>
-                                      <w:rFonts w:ascii="Gill Sans Nova Light" w:hAnsi="Gill Sans Nova Light"/>
-                                      <w:color w:val="767171" w:themeColor="background2" w:themeShade="80"/>
+                                  <w:r>
+                                    <w:rPr>
+                                      <w:rFonts w:ascii="Gill Sans Nova Light" w:hAnsi="Gill Sans Nova Light"/>
+                                      <w:color w:val="404040" w:themeColor="text1" w:themeTint="BF"/>
                                     </w:rPr>
                                     <w:t>implementing report automation using VBA</w:t>
                                   </w:r>
@@ -1354,9 +1331,18 @@
                                   <w:r>
                                     <w:rPr>
                                       <w:rFonts w:ascii="Gill Sans Nova Light" w:hAnsi="Gill Sans Nova Light"/>
-                                      <w:color w:val="767171" w:themeColor="background2" w:themeShade="80"/>
-                                    </w:rPr>
-                                    <w:t>Used R to aide a data analytics team by compressing several large data exports</w:t>
+                                      <w:color w:val="404040" w:themeColor="text1" w:themeTint="BF"/>
+                                    </w:rPr>
+                                    <w:t xml:space="preserve">Used R to </w:t>
+                                  </w:r>
+                                  <w:bookmarkStart w:id="0" w:name="_GoBack"/>
+                                  <w:bookmarkEnd w:id="0"/>
+                                  <w:r>
+                                    <w:rPr>
+                                      <w:rFonts w:ascii="Gill Sans Nova Light" w:hAnsi="Gill Sans Nova Light"/>
+                                      <w:color w:val="404040" w:themeColor="text1" w:themeTint="BF"/>
+                                    </w:rPr>
+                                    <w:t>aide a data analytics team by compressing several large data exports</w:t>
                                   </w:r>
                                 </w:p>
                               </w:tc>
@@ -1386,7 +1372,7 @@
                                       <wp:inline distT="0" distB="0" distL="0" distR="0" wp14:anchorId="540BDE74" wp14:editId="7FBF49A5">
                                         <wp:extent cx="365760" cy="365760"/>
                                         <wp:effectExtent l="0" t="0" r="0" b="0"/>
-                                        <wp:docPr id="214" name="Graphic 214"/>
+                                        <wp:docPr id="30" name="Graphic 30"/>
                                         <wp:cNvGraphicFramePr>
                                           <a:graphicFrameLocks xmlns:a="http://schemas.openxmlformats.org/drawingml/2006/main" noChangeAspect="1"/>
                                         </wp:cNvGraphicFramePr>
@@ -1471,7 +1457,7 @@
                                   <w:r>
                                     <w:rPr>
                                       <w:rFonts w:ascii="Gill Sans Nova Light" w:hAnsi="Gill Sans Nova Light"/>
-                                      <w:color w:val="767171" w:themeColor="background2" w:themeShade="80"/>
+                                      <w:color w:val="404040" w:themeColor="text1" w:themeTint="BF"/>
                                     </w:rPr>
                                     <w:t>May 2016-August 2016</w:t>
                                   </w:r>
@@ -1518,35 +1504,35 @@
                                   <w:r>
                                     <w:rPr>
                                       <w:rFonts w:ascii="Gill Sans Nova Light" w:hAnsi="Gill Sans Nova Light"/>
-                                      <w:color w:val="767171" w:themeColor="background2" w:themeShade="80"/>
+                                      <w:color w:val="404040" w:themeColor="text1" w:themeTint="BF"/>
                                     </w:rPr>
                                     <w:t>Designed a simulation of engine compression in Mat</w:t>
                                   </w:r>
                                   <w:r>
                                     <w:rPr>
                                       <w:rFonts w:ascii="Gill Sans Nova Light" w:hAnsi="Gill Sans Nova Light"/>
-                                      <w:color w:val="767171" w:themeColor="background2" w:themeShade="80"/>
+                                      <w:color w:val="404040" w:themeColor="text1" w:themeTint="BF"/>
                                     </w:rPr>
                                     <w:t>L</w:t>
                                   </w:r>
                                   <w:r>
                                     <w:rPr>
                                       <w:rFonts w:ascii="Gill Sans Nova Light" w:hAnsi="Gill Sans Nova Light"/>
-                                      <w:color w:val="767171" w:themeColor="background2" w:themeShade="80"/>
+                                      <w:color w:val="404040" w:themeColor="text1" w:themeTint="BF"/>
                                     </w:rPr>
                                     <w:t xml:space="preserve">ab </w:t>
                                   </w:r>
                                   <w:r>
                                     <w:rPr>
                                       <w:rFonts w:ascii="Gill Sans Nova Light" w:hAnsi="Gill Sans Nova Light"/>
-                                      <w:color w:val="767171" w:themeColor="background2" w:themeShade="80"/>
+                                      <w:color w:val="404040" w:themeColor="text1" w:themeTint="BF"/>
                                     </w:rPr>
                                     <w:t>to help identify</w:t>
                                   </w:r>
                                   <w:r>
                                     <w:rPr>
                                       <w:rFonts w:ascii="Gill Sans Nova Light" w:hAnsi="Gill Sans Nova Light"/>
-                                      <w:color w:val="767171" w:themeColor="background2" w:themeShade="80"/>
+                                      <w:color w:val="404040" w:themeColor="text1" w:themeTint="BF"/>
                                     </w:rPr>
                                     <w:t xml:space="preserve"> faulty engines</w:t>
                                   </w:r>
@@ -1579,7 +1565,7 @@
                                       <wp:inline distT="0" distB="0" distL="0" distR="0" wp14:anchorId="2517A72B" wp14:editId="79A01F0C">
                                         <wp:extent cx="365760" cy="365760"/>
                                         <wp:effectExtent l="0" t="0" r="0" b="0"/>
-                                        <wp:docPr id="216" name="Picture 216" descr="A picture containing clipart&#10;&#10;Description automatically generated"/>
+                                        <wp:docPr id="31" name="Picture 31" descr="A picture containing clipart&#10;&#10;Description automatically generated"/>
                                         <wp:cNvGraphicFramePr>
                                           <a:graphicFrameLocks xmlns:a="http://schemas.openxmlformats.org/drawingml/2006/main" noChangeAspect="1"/>
                                         </wp:cNvGraphicFramePr>
@@ -1657,13 +1643,13 @@
                                   <w:pPr>
                                     <w:rPr>
                                       <w:rFonts w:ascii="Gill Sans Nova Light" w:hAnsi="Gill Sans Nova Light"/>
-                                      <w:color w:val="767171" w:themeColor="background2" w:themeShade="80"/>
-                                    </w:rPr>
-                                  </w:pPr>
-                                  <w:r>
-                                    <w:rPr>
-                                      <w:rFonts w:ascii="Gill Sans Nova Light" w:hAnsi="Gill Sans Nova Light"/>
-                                      <w:color w:val="767171" w:themeColor="background2" w:themeShade="80"/>
+                                      <w:color w:val="404040" w:themeColor="text1" w:themeTint="BF"/>
+                                    </w:rPr>
+                                  </w:pPr>
+                                  <w:r>
+                                    <w:rPr>
+                                      <w:rFonts w:ascii="Gill Sans Nova Light" w:hAnsi="Gill Sans Nova Light"/>
+                                      <w:color w:val="404040" w:themeColor="text1" w:themeTint="BF"/>
                                     </w:rPr>
                                     <w:t>May 2015-November 2015</w:t>
                                   </w:r>
@@ -1720,21 +1706,21 @@
                                   <w:r>
                                     <w:rPr>
                                       <w:rFonts w:ascii="Gill Sans Nova Light" w:hAnsi="Gill Sans Nova Light"/>
-                                      <w:color w:val="767171" w:themeColor="background2" w:themeShade="80"/>
+                                      <w:color w:val="404040" w:themeColor="text1" w:themeTint="BF"/>
                                     </w:rPr>
                                     <w:t xml:space="preserve">Created simulated stress </w:t>
                                   </w:r>
                                   <w:r>
                                     <w:rPr>
                                       <w:rFonts w:ascii="Gill Sans Nova Light" w:hAnsi="Gill Sans Nova Light"/>
-                                      <w:color w:val="767171" w:themeColor="background2" w:themeShade="80"/>
+                                      <w:color w:val="404040" w:themeColor="text1" w:themeTint="BF"/>
                                     </w:rPr>
                                     <w:t>models</w:t>
                                   </w:r>
                                   <w:r>
                                     <w:rPr>
                                       <w:rFonts w:ascii="Gill Sans Nova Light" w:hAnsi="Gill Sans Nova Light"/>
-                                      <w:color w:val="767171" w:themeColor="background2" w:themeShade="80"/>
+                                      <w:color w:val="404040" w:themeColor="text1" w:themeTint="BF"/>
                                     </w:rPr>
                                     <w:t xml:space="preserve"> to predict part failure</w:t>
                                   </w:r>
@@ -1763,7 +1749,7 @@
                                       <wp:inline distT="0" distB="0" distL="0" distR="0" wp14:anchorId="13B70E8B" wp14:editId="40617C74">
                                         <wp:extent cx="320040" cy="320040"/>
                                         <wp:effectExtent l="0" t="0" r="3810" b="3810"/>
-                                        <wp:docPr id="211" name="Graphic 211"/>
+                                        <wp:docPr id="32" name="Graphic 32"/>
                                         <wp:cNvGraphicFramePr>
                                           <a:graphicFrameLocks xmlns:a="http://schemas.openxmlformats.org/drawingml/2006/main" noChangeAspect="1"/>
                                         </wp:cNvGraphicFramePr>
@@ -1882,7 +1868,7 @@
                                       <wp:inline distT="0" distB="0" distL="0" distR="0" wp14:anchorId="60A32AF9" wp14:editId="29C1DE8B">
                                         <wp:extent cx="365760" cy="365760"/>
                                         <wp:effectExtent l="0" t="0" r="0" b="0"/>
-                                        <wp:docPr id="212" name="Graphic 212"/>
+                                        <wp:docPr id="33" name="Graphic 33"/>
                                         <wp:cNvGraphicFramePr>
                                           <a:graphicFrameLocks xmlns:a="http://schemas.openxmlformats.org/drawingml/2006/main" noChangeAspect="1"/>
                                         </wp:cNvGraphicFramePr>
@@ -1961,13 +1947,13 @@
                                   <w:pPr>
                                     <w:rPr>
                                       <w:rFonts w:ascii="Gill Sans Nova Light" w:hAnsi="Gill Sans Nova Light"/>
-                                      <w:color w:val="767171" w:themeColor="background2" w:themeShade="80"/>
-                                    </w:rPr>
-                                  </w:pPr>
-                                  <w:r>
-                                    <w:rPr>
-                                      <w:rFonts w:ascii="Gill Sans Nova Light" w:hAnsi="Gill Sans Nova Light"/>
-                                      <w:color w:val="767171" w:themeColor="background2" w:themeShade="80"/>
+                                      <w:color w:val="404040" w:themeColor="text1" w:themeTint="BF"/>
+                                    </w:rPr>
+                                  </w:pPr>
+                                  <w:r>
+                                    <w:rPr>
+                                      <w:rFonts w:ascii="Gill Sans Nova Light" w:hAnsi="Gill Sans Nova Light"/>
+                                      <w:color w:val="404040" w:themeColor="text1" w:themeTint="BF"/>
                                     </w:rPr>
                                     <w:t>Expected December 2020</w:t>
                                   </w:r>
@@ -2010,13 +1996,13 @@
                                   <w:pPr>
                                     <w:rPr>
                                       <w:rFonts w:ascii="Gill Sans Nova Light" w:hAnsi="Gill Sans Nova Light"/>
-                                      <w:color w:val="767171" w:themeColor="background2" w:themeShade="80"/>
-                                    </w:rPr>
-                                  </w:pPr>
-                                  <w:r>
-                                    <w:rPr>
-                                      <w:rFonts w:ascii="Gill Sans Nova Light" w:hAnsi="Gill Sans Nova Light"/>
-                                      <w:color w:val="767171" w:themeColor="background2" w:themeShade="80"/>
+                                      <w:color w:val="404040" w:themeColor="text1" w:themeTint="BF"/>
+                                    </w:rPr>
+                                  </w:pPr>
+                                  <w:r>
+                                    <w:rPr>
+                                      <w:rFonts w:ascii="Gill Sans Nova Light" w:hAnsi="Gill Sans Nova Light"/>
+                                      <w:color w:val="404040" w:themeColor="text1" w:themeTint="BF"/>
                                     </w:rPr>
                                     <w:t>Courses in algorithms, computer architecture and organization, web development, and IOS</w:t>
                                   </w:r>
@@ -2052,7 +2038,7 @@
                                       <wp:inline distT="0" distB="0" distL="0" distR="0" wp14:anchorId="53FE6581" wp14:editId="3E8E15C3">
                                         <wp:extent cx="365760" cy="363855"/>
                                         <wp:effectExtent l="0" t="0" r="0" b="0"/>
-                                        <wp:docPr id="213" name="Graphic 213"/>
+                                        <wp:docPr id="34" name="Graphic 34"/>
                                         <wp:cNvGraphicFramePr>
                                           <a:graphicFrameLocks xmlns:a="http://schemas.openxmlformats.org/drawingml/2006/main" noChangeAspect="1"/>
                                         </wp:cNvGraphicFramePr>
@@ -2159,7 +2145,7 @@
                                   <w:r>
                                     <w:rPr>
                                       <w:rFonts w:ascii="Gill Sans Nova Light" w:hAnsi="Gill Sans Nova Light"/>
-                                      <w:color w:val="767171" w:themeColor="background2" w:themeShade="80"/>
+                                      <w:color w:val="404040" w:themeColor="text1" w:themeTint="BF"/>
                                     </w:rPr>
                                     <w:t>May 2017</w:t>
                                   </w:r>
@@ -2220,16 +2206,9 @@
                                   <w:r>
                                     <w:rPr>
                                       <w:rFonts w:ascii="Gill Sans Nova Light" w:hAnsi="Gill Sans Nova Light"/>
-                                      <w:color w:val="767171" w:themeColor="background2" w:themeShade="80"/>
-                                    </w:rPr>
-                                    <w:t xml:space="preserve">Courses in </w:t>
-                                  </w:r>
-                                  <w:r>
-                                    <w:rPr>
-                                      <w:rFonts w:ascii="Gill Sans Nova Light" w:hAnsi="Gill Sans Nova Light"/>
-                                      <w:color w:val="767171" w:themeColor="background2" w:themeShade="80"/>
-                                    </w:rPr>
-                                    <w:t>data structures, algorithms, designing and building UAVs, and the development cycle of airplanes</w:t>
+                                      <w:color w:val="404040" w:themeColor="text1" w:themeTint="BF"/>
+                                    </w:rPr>
+                                    <w:t>Courses in data structures, algorithms, designing and building UAVs, and the development cycle of airplanes</w:t>
                                   </w:r>
                                 </w:p>
                               </w:tc>
@@ -2268,7 +2247,7 @@
                 <v:stroke joinstyle="miter"/>
                 <v:path gradientshapeok="t" o:connecttype="rect"/>
               </v:shapetype>
-              <v:shape id="Text Box 2" o:spid="_x0000_s1026" type="#_x0000_t202" style="position:absolute;margin-left:-26.8pt;margin-top:65.1pt;width:591pt;height:654.7pt;z-index:251663360;visibility:visible;mso-wrap-style:square;mso-width-percent:0;mso-height-percent:0;mso-wrap-distance-left:9pt;mso-wrap-distance-top:3.6pt;mso-wrap-distance-right:9pt;mso-wrap-distance-bottom:3.6pt;mso-position-horizontal:absolute;mso-position-horizontal-relative:margin;mso-position-vertical:absolute;mso-position-vertical-relative:text;mso-width-percent:0;mso-height-percent:0;mso-width-relative:margin;mso-height-relative:margin;v-text-anchor:top" o:gfxdata="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" filled="f" stroked="f">
+              <v:shape id="Text Box 2" o:spid="_x0000_s1026" type="#_x0000_t202" style="position:absolute;margin-left:-26.8pt;margin-top:65.1pt;width:591pt;height:654.7pt;z-index:251663360;visibility:visible;mso-wrap-style:square;mso-width-percent:0;mso-height-percent:0;mso-wrap-distance-left:9pt;mso-wrap-distance-top:3.6pt;mso-wrap-distance-right:9pt;mso-wrap-distance-bottom:3.6pt;mso-position-horizontal:absolute;mso-position-horizontal-relative:margin;mso-position-vertical:absolute;mso-position-vertical-relative:text;mso-width-percent:0;mso-height-percent:0;mso-width-relative:margin;mso-height-relative:margin;v-text-anchor:top" o:gfxdata="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" filled="f" stroked="f">
                 <v:textbox>
                   <w:txbxContent>
                     <w:tbl>
@@ -2312,7 +2291,7 @@
                                 <wp:inline distT="0" distB="0" distL="0" distR="0" wp14:anchorId="65700EC6" wp14:editId="4D617A24">
                                   <wp:extent cx="274320" cy="274320"/>
                                   <wp:effectExtent l="0" t="0" r="0" b="0"/>
-                                  <wp:docPr id="208" name="Graphic 208"/>
+                                  <wp:docPr id="27" name="Graphic 27"/>
                                   <wp:cNvGraphicFramePr>
                                     <a:graphicFrameLocks xmlns:a="http://schemas.openxmlformats.org/drawingml/2006/main" noChangeAspect="1"/>
                                   </wp:cNvGraphicFramePr>
@@ -2448,13 +2427,13 @@
                               <w:spacing w:line="360" w:lineRule="auto"/>
                               <w:rPr>
                                 <w:rFonts w:ascii="Gill Sans Nova Light" w:hAnsi="Gill Sans Nova Light"/>
-                                <w:color w:val="767171" w:themeColor="background2" w:themeShade="80"/>
-                              </w:rPr>
-                            </w:pPr>
-                            <w:r>
-                              <w:rPr>
-                                <w:rFonts w:ascii="Gill Sans Nova Light" w:hAnsi="Gill Sans Nova Light"/>
-                                <w:color w:val="767171" w:themeColor="background2" w:themeShade="80"/>
+                                <w:color w:val="404040" w:themeColor="text1" w:themeTint="BF"/>
+                              </w:rPr>
+                            </w:pPr>
+                            <w:r>
+                              <w:rPr>
+                                <w:rFonts w:ascii="Gill Sans Nova Light" w:hAnsi="Gill Sans Nova Light"/>
+                                <w:color w:val="404040" w:themeColor="text1" w:themeTint="BF"/>
                               </w:rPr>
                               <w:t>Java, Kotlin, JavaScript, TypeScript, Swift</w:t>
                             </w:r>
@@ -2524,69 +2503,62 @@
                             <w:pPr>
                               <w:rPr>
                                 <w:rFonts w:ascii="Gill Sans Nova Light" w:hAnsi="Gill Sans Nova Light"/>
-                                <w:color w:val="767171" w:themeColor="background2" w:themeShade="80"/>
-                              </w:rPr>
-                            </w:pPr>
-                            <w:r>
-                              <w:rPr>
-                                <w:rFonts w:ascii="Gill Sans Nova Light" w:hAnsi="Gill Sans Nova Light"/>
-                                <w:color w:val="767171" w:themeColor="background2" w:themeShade="80"/>
+                                <w:color w:val="404040" w:themeColor="text1" w:themeTint="BF"/>
+                              </w:rPr>
+                            </w:pPr>
+                            <w:r>
+                              <w:rPr>
+                                <w:rFonts w:ascii="Gill Sans Nova Light" w:hAnsi="Gill Sans Nova Light"/>
+                                <w:color w:val="404040" w:themeColor="text1" w:themeTint="BF"/>
                               </w:rPr>
                               <w:t xml:space="preserve">Spring, </w:t>
                             </w:r>
                             <w:r>
                               <w:rPr>
                                 <w:rFonts w:ascii="Gill Sans Nova Light" w:hAnsi="Gill Sans Nova Light"/>
-                                <w:color w:val="767171" w:themeColor="background2" w:themeShade="80"/>
+                                <w:color w:val="404040" w:themeColor="text1" w:themeTint="BF"/>
                               </w:rPr>
                               <w:t xml:space="preserve">React, </w:t>
                             </w:r>
                             <w:r>
                               <w:rPr>
                                 <w:rFonts w:ascii="Gill Sans Nova Light" w:hAnsi="Gill Sans Nova Light"/>
-                                <w:color w:val="767171" w:themeColor="background2" w:themeShade="80"/>
+                                <w:color w:val="404040" w:themeColor="text1" w:themeTint="BF"/>
                               </w:rPr>
                               <w:t xml:space="preserve">CSS3, HTML5, </w:t>
                             </w:r>
                             <w:r>
                               <w:rPr>
                                 <w:rFonts w:ascii="Gill Sans Nova Light" w:hAnsi="Gill Sans Nova Light"/>
-                                <w:color w:val="767171" w:themeColor="background2" w:themeShade="80"/>
+                                <w:color w:val="404040" w:themeColor="text1" w:themeTint="BF"/>
                               </w:rPr>
                               <w:t xml:space="preserve">SQL, Node.JS, </w:t>
                             </w:r>
                             <w:r>
                               <w:rPr>
                                 <w:rFonts w:ascii="Gill Sans Nova Light" w:hAnsi="Gill Sans Nova Light"/>
-                                <w:color w:val="767171" w:themeColor="background2" w:themeShade="80"/>
-                              </w:rPr>
-                              <w:t>Gitlab-CI</w:t>
-                            </w:r>
-                            <w:r>
-                              <w:rPr>
-                                <w:rFonts w:ascii="Gill Sans Nova Light" w:hAnsi="Gill Sans Nova Light"/>
-                                <w:color w:val="767171" w:themeColor="background2" w:themeShade="80"/>
-                              </w:rPr>
-                              <w:t xml:space="preserve">, </w:t>
-                            </w:r>
-                            <w:r>
-                              <w:rPr>
-                                <w:rFonts w:ascii="Gill Sans Nova Light" w:hAnsi="Gill Sans Nova Light"/>
-                                <w:color w:val="767171" w:themeColor="background2" w:themeShade="80"/>
+                                <w:color w:val="404040" w:themeColor="text1" w:themeTint="BF"/>
+                              </w:rPr>
+                              <w:t xml:space="preserve">Gitlab-CI, </w:t>
+                            </w:r>
+                            <w:r>
+                              <w:rPr>
+                                <w:rFonts w:ascii="Gill Sans Nova Light" w:hAnsi="Gill Sans Nova Light"/>
+                                <w:color w:val="404040" w:themeColor="text1" w:themeTint="BF"/>
                               </w:rPr>
                               <w:t>Tableau, Splunk,</w:t>
                             </w:r>
                             <w:r>
                               <w:rPr>
                                 <w:rFonts w:ascii="Gill Sans Nova Light" w:hAnsi="Gill Sans Nova Light"/>
-                                <w:color w:val="767171" w:themeColor="background2" w:themeShade="80"/>
+                                <w:color w:val="404040" w:themeColor="text1" w:themeTint="BF"/>
                               </w:rPr>
                               <w:t xml:space="preserve"> </w:t>
                             </w:r>
                             <w:r>
                               <w:rPr>
                                 <w:rFonts w:ascii="Gill Sans Nova Light" w:hAnsi="Gill Sans Nova Light"/>
-                                <w:color w:val="767171" w:themeColor="background2" w:themeShade="80"/>
+                                <w:color w:val="404040" w:themeColor="text1" w:themeTint="BF"/>
                               </w:rPr>
                               <w:t>CAD</w:t>
                             </w:r>
@@ -2615,7 +2587,7 @@
                                 <wp:inline distT="0" distB="0" distL="0" distR="0" wp14:anchorId="5055CC8E" wp14:editId="62B0EF49">
                                   <wp:extent cx="274320" cy="274320"/>
                                   <wp:effectExtent l="0" t="0" r="0" b="0"/>
-                                  <wp:docPr id="209" name="Graphic 209"/>
+                                  <wp:docPr id="28" name="Graphic 28"/>
                                   <wp:cNvGraphicFramePr>
                                     <a:graphicFrameLocks xmlns:a="http://schemas.openxmlformats.org/drawingml/2006/main" noChangeAspect="1"/>
                                   </wp:cNvGraphicFramePr>
@@ -2734,7 +2706,7 @@
                                 <wp:inline distT="0" distB="0" distL="0" distR="0" wp14:anchorId="01DA6534" wp14:editId="6C4C0CF4">
                                   <wp:extent cx="365760" cy="365760"/>
                                   <wp:effectExtent l="0" t="0" r="0" b="0"/>
-                                  <wp:docPr id="210" name="Graphic 210"/>
+                                  <wp:docPr id="29" name="Graphic 29"/>
                                   <wp:cNvGraphicFramePr>
                                     <a:graphicFrameLocks xmlns:a="http://schemas.openxmlformats.org/drawingml/2006/main" noChangeAspect="1"/>
                                   </wp:cNvGraphicFramePr>
@@ -2822,7 +2794,7 @@
                             <w:r>
                               <w:rPr>
                                 <w:rFonts w:ascii="Gill Sans Nova Light" w:hAnsi="Gill Sans Nova Light"/>
-                                <w:color w:val="767171" w:themeColor="background2" w:themeShade="80"/>
+                                <w:color w:val="404040" w:themeColor="text1" w:themeTint="BF"/>
                               </w:rPr>
                               <w:t>March 2019-Present</w:t>
                             </w:r>
@@ -2863,41 +2835,41 @@
                               <w:ind w:left="157" w:hanging="157"/>
                               <w:rPr>
                                 <w:rFonts w:ascii="Gill Sans Nova Light" w:hAnsi="Gill Sans Nova Light"/>
-                                <w:color w:val="767171" w:themeColor="background2" w:themeShade="80"/>
-                              </w:rPr>
-                            </w:pPr>
-                            <w:r>
-                              <w:rPr>
-                                <w:rFonts w:ascii="Gill Sans Nova Light" w:hAnsi="Gill Sans Nova Light"/>
-                                <w:color w:val="767171" w:themeColor="background2" w:themeShade="80"/>
+                                <w:color w:val="404040" w:themeColor="text1" w:themeTint="BF"/>
+                              </w:rPr>
+                            </w:pPr>
+                            <w:r>
+                              <w:rPr>
+                                <w:rFonts w:ascii="Gill Sans Nova Light" w:hAnsi="Gill Sans Nova Light"/>
+                                <w:color w:val="404040" w:themeColor="text1" w:themeTint="BF"/>
                               </w:rPr>
                               <w:t xml:space="preserve">Paired with developers from </w:t>
                             </w:r>
                             <w:r>
                               <w:rPr>
                                 <w:rFonts w:ascii="Gill Sans Nova Light" w:hAnsi="Gill Sans Nova Light"/>
-                                <w:color w:val="767171" w:themeColor="background2" w:themeShade="80"/>
+                                <w:color w:val="404040" w:themeColor="text1" w:themeTint="BF"/>
                               </w:rPr>
                               <w:t>across the company</w:t>
                             </w:r>
                             <w:r>
                               <w:rPr>
                                 <w:rFonts w:ascii="Gill Sans Nova Light" w:hAnsi="Gill Sans Nova Light"/>
-                                <w:color w:val="767171" w:themeColor="background2" w:themeShade="80"/>
+                                <w:color w:val="404040" w:themeColor="text1" w:themeTint="BF"/>
                               </w:rPr>
                               <w:t xml:space="preserve"> to</w:t>
                             </w:r>
                             <w:r>
                               <w:rPr>
                                 <w:rFonts w:ascii="Gill Sans Nova Light" w:hAnsi="Gill Sans Nova Light"/>
-                                <w:color w:val="767171" w:themeColor="background2" w:themeShade="80"/>
+                                <w:color w:val="404040" w:themeColor="text1" w:themeTint="BF"/>
                               </w:rPr>
                               <w:t xml:space="preserve"> teach</w:t>
                             </w:r>
                             <w:r>
                               <w:rPr>
                                 <w:rFonts w:ascii="Gill Sans Nova Light" w:hAnsi="Gill Sans Nova Light"/>
-                                <w:color w:val="767171" w:themeColor="background2" w:themeShade="80"/>
+                                <w:color w:val="404040" w:themeColor="text1" w:themeTint="BF"/>
                               </w:rPr>
                               <w:t xml:space="preserve"> modern development practices </w:t>
                             </w:r>
@@ -2912,48 +2884,48 @@
                               <w:ind w:left="157" w:hanging="157"/>
                               <w:rPr>
                                 <w:rFonts w:ascii="Gill Sans Nova Light" w:hAnsi="Gill Sans Nova Light"/>
-                                <w:color w:val="767171" w:themeColor="background2" w:themeShade="80"/>
-                              </w:rPr>
-                            </w:pPr>
-                            <w:r>
-                              <w:rPr>
-                                <w:rFonts w:ascii="Gill Sans Nova Light" w:hAnsi="Gill Sans Nova Light"/>
-                                <w:color w:val="767171" w:themeColor="background2" w:themeShade="80"/>
+                                <w:color w:val="404040" w:themeColor="text1" w:themeTint="BF"/>
+                              </w:rPr>
+                            </w:pPr>
+                            <w:r>
+                              <w:rPr>
+                                <w:rFonts w:ascii="Gill Sans Nova Light" w:hAnsi="Gill Sans Nova Light"/>
+                                <w:color w:val="404040" w:themeColor="text1" w:themeTint="BF"/>
                               </w:rPr>
                               <w:t xml:space="preserve">Facilitated courses </w:t>
                             </w:r>
                             <w:r>
                               <w:rPr>
                                 <w:rFonts w:ascii="Gill Sans Nova Light" w:hAnsi="Gill Sans Nova Light"/>
-                                <w:color w:val="767171" w:themeColor="background2" w:themeShade="80"/>
+                                <w:color w:val="404040" w:themeColor="text1" w:themeTint="BF"/>
                               </w:rPr>
                               <w:t xml:space="preserve">to </w:t>
                             </w:r>
                             <w:r>
                               <w:rPr>
                                 <w:rFonts w:ascii="Gill Sans Nova Light" w:hAnsi="Gill Sans Nova Light"/>
-                                <w:color w:val="767171" w:themeColor="background2" w:themeShade="80"/>
+                                <w:color w:val="404040" w:themeColor="text1" w:themeTint="BF"/>
                               </w:rPr>
                               <w:t>train</w:t>
                             </w:r>
                             <w:r>
                               <w:rPr>
                                 <w:rFonts w:ascii="Gill Sans Nova Light" w:hAnsi="Gill Sans Nova Light"/>
-                                <w:color w:val="767171" w:themeColor="background2" w:themeShade="80"/>
+                                <w:color w:val="404040" w:themeColor="text1" w:themeTint="BF"/>
                               </w:rPr>
                               <w:t xml:space="preserve"> developers </w:t>
                             </w:r>
                             <w:r>
                               <w:rPr>
                                 <w:rFonts w:ascii="Gill Sans Nova Light" w:hAnsi="Gill Sans Nova Light"/>
-                                <w:color w:val="767171" w:themeColor="background2" w:themeShade="80"/>
+                                <w:color w:val="404040" w:themeColor="text1" w:themeTint="BF"/>
                               </w:rPr>
                               <w:t xml:space="preserve">on </w:t>
                             </w:r>
                             <w:r>
                               <w:rPr>
                                 <w:rFonts w:ascii="Gill Sans Nova Light" w:hAnsi="Gill Sans Nova Light"/>
-                                <w:color w:val="767171" w:themeColor="background2" w:themeShade="80"/>
+                                <w:color w:val="404040" w:themeColor="text1" w:themeTint="BF"/>
                               </w:rPr>
                               <w:t>how to deploy software to the cloud</w:t>
                             </w:r>
@@ -2968,34 +2940,34 @@
                               <w:ind w:left="157" w:hanging="157"/>
                               <w:rPr>
                                 <w:rFonts w:ascii="Gill Sans Nova Light" w:hAnsi="Gill Sans Nova Light"/>
-                                <w:color w:val="767171" w:themeColor="background2" w:themeShade="80"/>
-                              </w:rPr>
-                            </w:pPr>
-                            <w:r>
-                              <w:rPr>
-                                <w:rFonts w:ascii="Gill Sans Nova Light" w:hAnsi="Gill Sans Nova Light"/>
-                                <w:color w:val="767171" w:themeColor="background2" w:themeShade="80"/>
+                                <w:color w:val="404040" w:themeColor="text1" w:themeTint="BF"/>
+                              </w:rPr>
+                            </w:pPr>
+                            <w:r>
+                              <w:rPr>
+                                <w:rFonts w:ascii="Gill Sans Nova Light" w:hAnsi="Gill Sans Nova Light"/>
+                                <w:color w:val="404040" w:themeColor="text1" w:themeTint="BF"/>
                               </w:rPr>
                               <w:t>Followed Extreme Programming principles such as</w:t>
                             </w:r>
                             <w:r>
                               <w:rPr>
                                 <w:rFonts w:ascii="Gill Sans Nova Light" w:hAnsi="Gill Sans Nova Light"/>
-                                <w:color w:val="767171" w:themeColor="background2" w:themeShade="80"/>
+                                <w:color w:val="404040" w:themeColor="text1" w:themeTint="BF"/>
                               </w:rPr>
                               <w:t xml:space="preserve"> Test-Driven Development and </w:t>
                             </w:r>
                             <w:r>
                               <w:rPr>
                                 <w:rFonts w:ascii="Gill Sans Nova Light" w:hAnsi="Gill Sans Nova Light"/>
-                                <w:color w:val="767171" w:themeColor="background2" w:themeShade="80"/>
+                                <w:color w:val="404040" w:themeColor="text1" w:themeTint="BF"/>
                               </w:rPr>
                               <w:t>CI/CD</w:t>
                             </w:r>
                             <w:r>
                               <w:rPr>
                                 <w:rFonts w:ascii="Gill Sans Nova Light" w:hAnsi="Gill Sans Nova Light"/>
-                                <w:color w:val="767171" w:themeColor="background2" w:themeShade="80"/>
+                                <w:color w:val="404040" w:themeColor="text1" w:themeTint="BF"/>
                               </w:rPr>
                               <w:t xml:space="preserve"> </w:t>
                             </w:r>
@@ -3010,34 +2982,34 @@
                               <w:ind w:left="157" w:hanging="157"/>
                               <w:rPr>
                                 <w:rFonts w:ascii="Gill Sans Nova Light" w:hAnsi="Gill Sans Nova Light"/>
-                                <w:color w:val="767171" w:themeColor="background2" w:themeShade="80"/>
-                              </w:rPr>
-                            </w:pPr>
-                            <w:r>
-                              <w:rPr>
-                                <w:rFonts w:ascii="Gill Sans Nova Light" w:hAnsi="Gill Sans Nova Light"/>
-                                <w:color w:val="767171" w:themeColor="background2" w:themeShade="80"/>
+                                <w:color w:val="404040" w:themeColor="text1" w:themeTint="BF"/>
+                              </w:rPr>
+                            </w:pPr>
+                            <w:r>
+                              <w:rPr>
+                                <w:rFonts w:ascii="Gill Sans Nova Light" w:hAnsi="Gill Sans Nova Light"/>
+                                <w:color w:val="404040" w:themeColor="text1" w:themeTint="BF"/>
                               </w:rPr>
                               <w:t>Co-developed an app that</w:t>
                             </w:r>
                             <w:r>
                               <w:rPr>
                                 <w:rFonts w:ascii="Gill Sans Nova Light" w:hAnsi="Gill Sans Nova Light"/>
-                                <w:color w:val="767171" w:themeColor="background2" w:themeShade="80"/>
+                                <w:color w:val="404040" w:themeColor="text1" w:themeTint="BF"/>
                               </w:rPr>
                               <w:t xml:space="preserve"> </w:t>
                             </w:r>
                             <w:r>
                               <w:rPr>
                                 <w:rFonts w:ascii="Gill Sans Nova Light" w:hAnsi="Gill Sans Nova Light"/>
-                                <w:color w:val="767171" w:themeColor="background2" w:themeShade="80"/>
+                                <w:color w:val="404040" w:themeColor="text1" w:themeTint="BF"/>
                               </w:rPr>
                               <w:t>generates</w:t>
                             </w:r>
                             <w:r>
                               <w:rPr>
                                 <w:rFonts w:ascii="Gill Sans Nova Light" w:hAnsi="Gill Sans Nova Light"/>
-                                <w:color w:val="767171" w:themeColor="background2" w:themeShade="80"/>
+                                <w:color w:val="404040" w:themeColor="text1" w:themeTint="BF"/>
                               </w:rPr>
                               <w:t xml:space="preserve"> pipelines to build, test, and deploy apps to the cloud</w:t>
                             </w:r>
@@ -3052,34 +3024,34 @@
                               <w:ind w:left="157" w:hanging="157"/>
                               <w:rPr>
                                 <w:rFonts w:ascii="Gill Sans Nova Light" w:hAnsi="Gill Sans Nova Light"/>
-                                <w:color w:val="767171" w:themeColor="background2" w:themeShade="80"/>
-                              </w:rPr>
-                            </w:pPr>
-                            <w:r>
-                              <w:rPr>
-                                <w:rFonts w:ascii="Gill Sans Nova Light" w:hAnsi="Gill Sans Nova Light"/>
-                                <w:color w:val="767171" w:themeColor="background2" w:themeShade="80"/>
+                                <w:color w:val="404040" w:themeColor="text1" w:themeTint="BF"/>
+                              </w:rPr>
+                            </w:pPr>
+                            <w:r>
+                              <w:rPr>
+                                <w:rFonts w:ascii="Gill Sans Nova Light" w:hAnsi="Gill Sans Nova Light"/>
+                                <w:color w:val="404040" w:themeColor="text1" w:themeTint="BF"/>
                               </w:rPr>
                               <w:t xml:space="preserve">Utilized Spring Security and </w:t>
                             </w:r>
                             <w:r>
                               <w:rPr>
                                 <w:rFonts w:ascii="Gill Sans Nova Light" w:hAnsi="Gill Sans Nova Light"/>
-                                <w:color w:val="767171" w:themeColor="background2" w:themeShade="80"/>
+                                <w:color w:val="404040" w:themeColor="text1" w:themeTint="BF"/>
                               </w:rPr>
                               <w:t>O</w:t>
                             </w:r>
                             <w:r>
                               <w:rPr>
                                 <w:rFonts w:ascii="Gill Sans Nova Light" w:hAnsi="Gill Sans Nova Light"/>
-                                <w:color w:val="767171" w:themeColor="background2" w:themeShade="80"/>
+                                <w:color w:val="404040" w:themeColor="text1" w:themeTint="BF"/>
                               </w:rPr>
                               <w:t xml:space="preserve">Auth2 to </w:t>
                             </w:r>
                             <w:r>
                               <w:rPr>
                                 <w:rFonts w:ascii="Gill Sans Nova Light" w:hAnsi="Gill Sans Nova Light"/>
-                                <w:color w:val="767171" w:themeColor="background2" w:themeShade="80"/>
+                                <w:color w:val="404040" w:themeColor="text1" w:themeTint="BF"/>
                               </w:rPr>
                               <w:t>properly authenticate and authorize users</w:t>
                             </w:r>
@@ -3094,27 +3066,27 @@
                               <w:ind w:left="157" w:hanging="157"/>
                               <w:rPr>
                                 <w:rFonts w:ascii="Gill Sans Nova Light" w:hAnsi="Gill Sans Nova Light"/>
-                                <w:color w:val="767171" w:themeColor="background2" w:themeShade="80"/>
-                              </w:rPr>
-                            </w:pPr>
-                            <w:r>
-                              <w:rPr>
-                                <w:rFonts w:ascii="Gill Sans Nova Light" w:hAnsi="Gill Sans Nova Light"/>
-                                <w:color w:val="767171" w:themeColor="background2" w:themeShade="80"/>
+                                <w:color w:val="404040" w:themeColor="text1" w:themeTint="BF"/>
+                              </w:rPr>
+                            </w:pPr>
+                            <w:r>
+                              <w:rPr>
+                                <w:rFonts w:ascii="Gill Sans Nova Light" w:hAnsi="Gill Sans Nova Light"/>
+                                <w:color w:val="404040" w:themeColor="text1" w:themeTint="BF"/>
                               </w:rPr>
                               <w:t>Built several highly available and</w:t>
                             </w:r>
                             <w:r>
                               <w:rPr>
                                 <w:rFonts w:ascii="Gill Sans Nova Light" w:hAnsi="Gill Sans Nova Light"/>
-                                <w:color w:val="767171" w:themeColor="background2" w:themeShade="80"/>
+                                <w:color w:val="404040" w:themeColor="text1" w:themeTint="BF"/>
                               </w:rPr>
                               <w:t xml:space="preserve"> </w:t>
                             </w:r>
                             <w:r>
                               <w:rPr>
                                 <w:rFonts w:ascii="Gill Sans Nova Light" w:hAnsi="Gill Sans Nova Light"/>
-                                <w:color w:val="767171" w:themeColor="background2" w:themeShade="80"/>
+                                <w:color w:val="404040" w:themeColor="text1" w:themeTint="BF"/>
                               </w:rPr>
                               <w:t>scalable apps and Restful APIs</w:t>
                             </w:r>
@@ -3135,21 +3107,21 @@
                             <w:r>
                               <w:rPr>
                                 <w:rFonts w:ascii="Gill Sans Nova Light" w:hAnsi="Gill Sans Nova Light"/>
-                                <w:color w:val="767171" w:themeColor="background2" w:themeShade="80"/>
+                                <w:color w:val="404040" w:themeColor="text1" w:themeTint="BF"/>
                               </w:rPr>
                               <w:t>Co–developed an app to optimize purchasing that discovered $1.5 billion in unrealized savings and has already saved over $</w:t>
                             </w:r>
                             <w:r>
                               <w:rPr>
                                 <w:rFonts w:ascii="Gill Sans Nova Light" w:hAnsi="Gill Sans Nova Light"/>
-                                <w:color w:val="767171" w:themeColor="background2" w:themeShade="80"/>
+                                <w:color w:val="404040" w:themeColor="text1" w:themeTint="BF"/>
                               </w:rPr>
                               <w:t>5</w:t>
                             </w:r>
                             <w:r>
                               <w:rPr>
                                 <w:rFonts w:ascii="Gill Sans Nova Light" w:hAnsi="Gill Sans Nova Light"/>
-                                <w:color w:val="767171" w:themeColor="background2" w:themeShade="80"/>
+                                <w:color w:val="404040" w:themeColor="text1" w:themeTint="BF"/>
                               </w:rPr>
                               <w:t xml:space="preserve"> million annually</w:t>
                             </w:r>
@@ -3187,7 +3159,7 @@
                             <w:r>
                               <w:rPr>
                                 <w:rFonts w:ascii="Gill Sans Nova Light" w:hAnsi="Gill Sans Nova Light"/>
-                                <w:color w:val="767171" w:themeColor="background2" w:themeShade="80"/>
+                                <w:color w:val="404040" w:themeColor="text1" w:themeTint="BF"/>
                               </w:rPr>
                               <w:t>June 2018-March 2019</w:t>
                             </w:r>
@@ -3228,27 +3200,27 @@
                               <w:ind w:left="157" w:hanging="157"/>
                               <w:rPr>
                                 <w:rFonts w:ascii="Gill Sans Nova Light" w:hAnsi="Gill Sans Nova Light"/>
-                                <w:color w:val="767171" w:themeColor="background2" w:themeShade="80"/>
-                              </w:rPr>
-                            </w:pPr>
-                            <w:r>
-                              <w:rPr>
-                                <w:rFonts w:ascii="Gill Sans Nova Light" w:hAnsi="Gill Sans Nova Light"/>
-                                <w:color w:val="767171" w:themeColor="background2" w:themeShade="80"/>
+                                <w:color w:val="404040" w:themeColor="text1" w:themeTint="BF"/>
+                              </w:rPr>
+                            </w:pPr>
+                            <w:r>
+                              <w:rPr>
+                                <w:rFonts w:ascii="Gill Sans Nova Light" w:hAnsi="Gill Sans Nova Light"/>
+                                <w:color w:val="404040" w:themeColor="text1" w:themeTint="BF"/>
                               </w:rPr>
                               <w:t xml:space="preserve">Created a website using .NET </w:t>
                             </w:r>
                             <w:r>
                               <w:rPr>
                                 <w:rFonts w:ascii="Gill Sans Nova Light" w:hAnsi="Gill Sans Nova Light"/>
-                                <w:color w:val="767171" w:themeColor="background2" w:themeShade="80"/>
+                                <w:color w:val="404040" w:themeColor="text1" w:themeTint="BF"/>
                               </w:rPr>
                               <w:t xml:space="preserve">Core </w:t>
                             </w:r>
                             <w:r>
                               <w:rPr>
                                 <w:rFonts w:ascii="Gill Sans Nova Light" w:hAnsi="Gill Sans Nova Light"/>
-                                <w:color w:val="767171" w:themeColor="background2" w:themeShade="80"/>
+                                <w:color w:val="404040" w:themeColor="text1" w:themeTint="BF"/>
                               </w:rPr>
                               <w:t>to host real-time visualizations</w:t>
                             </w:r>
@@ -3263,27 +3235,27 @@
                               <w:ind w:left="157" w:hanging="157"/>
                               <w:rPr>
                                 <w:rFonts w:ascii="Gill Sans Nova Light" w:hAnsi="Gill Sans Nova Light"/>
-                                <w:color w:val="767171" w:themeColor="background2" w:themeShade="80"/>
-                              </w:rPr>
-                            </w:pPr>
-                            <w:r>
-                              <w:rPr>
-                                <w:rFonts w:ascii="Gill Sans Nova Light" w:hAnsi="Gill Sans Nova Light"/>
-                                <w:color w:val="767171" w:themeColor="background2" w:themeShade="80"/>
+                                <w:color w:val="404040" w:themeColor="text1" w:themeTint="BF"/>
+                              </w:rPr>
+                            </w:pPr>
+                            <w:r>
+                              <w:rPr>
+                                <w:rFonts w:ascii="Gill Sans Nova Light" w:hAnsi="Gill Sans Nova Light"/>
+                                <w:color w:val="404040" w:themeColor="text1" w:themeTint="BF"/>
                               </w:rPr>
                               <w:t xml:space="preserve">Visualized data in Tableau that eliminated hundreds of </w:t>
                             </w:r>
                             <w:r>
                               <w:rPr>
                                 <w:rFonts w:ascii="Gill Sans Nova Light" w:hAnsi="Gill Sans Nova Light"/>
-                                <w:color w:val="767171" w:themeColor="background2" w:themeShade="80"/>
+                                <w:color w:val="404040" w:themeColor="text1" w:themeTint="BF"/>
                               </w:rPr>
                               <w:t xml:space="preserve">charting </w:t>
                             </w:r>
                             <w:r>
                               <w:rPr>
                                 <w:rFonts w:ascii="Gill Sans Nova Light" w:hAnsi="Gill Sans Nova Light"/>
-                                <w:color w:val="767171" w:themeColor="background2" w:themeShade="80"/>
+                                <w:color w:val="404040" w:themeColor="text1" w:themeTint="BF"/>
                               </w:rPr>
                               <w:t>hours annually</w:t>
                             </w:r>
@@ -3298,41 +3270,27 @@
                               <w:ind w:left="157" w:hanging="157"/>
                               <w:rPr>
                                 <w:rFonts w:ascii="Gill Sans Nova Light" w:hAnsi="Gill Sans Nova Light"/>
-                                <w:color w:val="767171" w:themeColor="background2" w:themeShade="80"/>
-                              </w:rPr>
-                            </w:pPr>
-                            <w:r>
-                              <w:rPr>
-                                <w:rFonts w:ascii="Gill Sans Nova Light" w:hAnsi="Gill Sans Nova Light"/>
-                                <w:color w:val="767171" w:themeColor="background2" w:themeShade="80"/>
-                              </w:rPr>
-                              <w:t xml:space="preserve">Designed a risk management </w:t>
-                            </w:r>
-                            <w:r>
-                              <w:rPr>
-                                <w:rFonts w:ascii="Gill Sans Nova Light" w:hAnsi="Gill Sans Nova Light"/>
-                                <w:color w:val="767171" w:themeColor="background2" w:themeShade="80"/>
-                              </w:rPr>
-                              <w:t>analytics</w:t>
-                            </w:r>
-                            <w:r>
-                              <w:rPr>
-                                <w:rFonts w:ascii="Gill Sans Nova Light" w:hAnsi="Gill Sans Nova Light"/>
-                                <w:color w:val="767171" w:themeColor="background2" w:themeShade="80"/>
-                              </w:rPr>
-                              <w:t xml:space="preserve"> package </w:t>
-                            </w:r>
-                            <w:r>
-                              <w:rPr>
-                                <w:rFonts w:ascii="Gill Sans Nova Light" w:hAnsi="Gill Sans Nova Light"/>
-                                <w:color w:val="767171" w:themeColor="background2" w:themeShade="80"/>
+                                <w:color w:val="404040" w:themeColor="text1" w:themeTint="BF"/>
+                              </w:rPr>
+                            </w:pPr>
+                            <w:r>
+                              <w:rPr>
+                                <w:rFonts w:ascii="Gill Sans Nova Light" w:hAnsi="Gill Sans Nova Light"/>
+                                <w:color w:val="404040" w:themeColor="text1" w:themeTint="BF"/>
+                              </w:rPr>
+                              <w:t xml:space="preserve">Designed a risk management analytics package </w:t>
+                            </w:r>
+                            <w:r>
+                              <w:rPr>
+                                <w:rFonts w:ascii="Gill Sans Nova Light" w:hAnsi="Gill Sans Nova Light"/>
+                                <w:color w:val="404040" w:themeColor="text1" w:themeTint="BF"/>
                               </w:rPr>
                               <w:t>for</w:t>
                             </w:r>
                             <w:r>
                               <w:rPr>
                                 <w:rFonts w:ascii="Gill Sans Nova Light" w:hAnsi="Gill Sans Nova Light"/>
-                                <w:color w:val="767171" w:themeColor="background2" w:themeShade="80"/>
+                                <w:color w:val="404040" w:themeColor="text1" w:themeTint="BF"/>
                               </w:rPr>
                               <w:t xml:space="preserve"> commercial and defense products</w:t>
                             </w:r>
@@ -3347,13 +3305,13 @@
                               <w:ind w:left="157" w:hanging="157"/>
                               <w:rPr>
                                 <w:rFonts w:ascii="Gill Sans Nova Light" w:hAnsi="Gill Sans Nova Light"/>
-                                <w:color w:val="767171" w:themeColor="background2" w:themeShade="80"/>
-                              </w:rPr>
-                            </w:pPr>
-                            <w:r>
-                              <w:rPr>
-                                <w:rFonts w:ascii="Gill Sans Nova Light" w:hAnsi="Gill Sans Nova Light"/>
-                                <w:color w:val="767171" w:themeColor="background2" w:themeShade="80"/>
+                                <w:color w:val="404040" w:themeColor="text1" w:themeTint="BF"/>
+                              </w:rPr>
+                            </w:pPr>
+                            <w:r>
+                              <w:rPr>
+                                <w:rFonts w:ascii="Gill Sans Nova Light" w:hAnsi="Gill Sans Nova Light"/>
+                                <w:color w:val="404040" w:themeColor="text1" w:themeTint="BF"/>
                               </w:rPr>
                               <w:t>Connected engineering, production, and supply chain data to provide metrics on part changes all the way from design to installation</w:t>
                             </w:r>
@@ -3374,21 +3332,21 @@
                             <w:r>
                               <w:rPr>
                                 <w:rFonts w:ascii="Gill Sans Nova Light" w:hAnsi="Gill Sans Nova Light"/>
-                                <w:color w:val="767171" w:themeColor="background2" w:themeShade="80"/>
+                                <w:color w:val="404040" w:themeColor="text1" w:themeTint="BF"/>
                               </w:rPr>
                               <w:t xml:space="preserve">Awarded </w:t>
                             </w:r>
                             <w:r>
                               <w:rPr>
                                 <w:rFonts w:ascii="Gill Sans Nova Light" w:hAnsi="Gill Sans Nova Light"/>
-                                <w:color w:val="767171" w:themeColor="background2" w:themeShade="80"/>
+                                <w:color w:val="404040" w:themeColor="text1" w:themeTint="BF"/>
                               </w:rPr>
                               <w:t xml:space="preserve">organization </w:t>
                             </w:r>
                             <w:r>
                               <w:rPr>
                                 <w:rFonts w:ascii="Gill Sans Nova Light" w:hAnsi="Gill Sans Nova Light"/>
-                                <w:color w:val="767171" w:themeColor="background2" w:themeShade="80"/>
+                                <w:color w:val="404040" w:themeColor="text1" w:themeTint="BF"/>
                               </w:rPr>
                               <w:t>project of the year</w:t>
                             </w:r>
@@ -3420,13 +3378,13 @@
                             <w:pPr>
                               <w:rPr>
                                 <w:rFonts w:ascii="Gill Sans Nova Light" w:hAnsi="Gill Sans Nova Light"/>
-                                <w:color w:val="767171" w:themeColor="background2" w:themeShade="80"/>
-                              </w:rPr>
-                            </w:pPr>
-                            <w:r>
-                              <w:rPr>
-                                <w:rFonts w:ascii="Gill Sans Nova Light" w:hAnsi="Gill Sans Nova Light"/>
-                                <w:color w:val="767171" w:themeColor="background2" w:themeShade="80"/>
+                                <w:color w:val="404040" w:themeColor="text1" w:themeTint="BF"/>
+                              </w:rPr>
+                            </w:pPr>
+                            <w:r>
+                              <w:rPr>
+                                <w:rFonts w:ascii="Gill Sans Nova Light" w:hAnsi="Gill Sans Nova Light"/>
+                                <w:color w:val="404040" w:themeColor="text1" w:themeTint="BF"/>
                               </w:rPr>
                               <w:t>August 2017-June 2018</w:t>
                             </w:r>
@@ -3467,13 +3425,13 @@
                               <w:ind w:left="157" w:hanging="157"/>
                               <w:rPr>
                                 <w:rFonts w:ascii="Gill Sans Nova Light" w:hAnsi="Gill Sans Nova Light"/>
-                                <w:color w:val="767171" w:themeColor="background2" w:themeShade="80"/>
-                              </w:rPr>
-                            </w:pPr>
-                            <w:r>
-                              <w:rPr>
-                                <w:rFonts w:ascii="Gill Sans Nova Light" w:hAnsi="Gill Sans Nova Light"/>
-                                <w:color w:val="767171" w:themeColor="background2" w:themeShade="80"/>
+                                <w:color w:val="404040" w:themeColor="text1" w:themeTint="BF"/>
+                              </w:rPr>
+                            </w:pPr>
+                            <w:r>
+                              <w:rPr>
+                                <w:rFonts w:ascii="Gill Sans Nova Light" w:hAnsi="Gill Sans Nova Light"/>
+                                <w:color w:val="404040" w:themeColor="text1" w:themeTint="BF"/>
                               </w:rPr>
                               <w:t>Managed risks, issues, and opportunities for a team of 300+ people</w:t>
                             </w:r>
@@ -3488,13 +3446,13 @@
                               <w:ind w:left="157" w:hanging="157"/>
                               <w:rPr>
                                 <w:rFonts w:ascii="Gill Sans Nova Light" w:hAnsi="Gill Sans Nova Light"/>
-                                <w:color w:val="767171" w:themeColor="background2" w:themeShade="80"/>
-                              </w:rPr>
-                            </w:pPr>
-                            <w:r>
-                              <w:rPr>
-                                <w:rFonts w:ascii="Gill Sans Nova Light" w:hAnsi="Gill Sans Nova Light"/>
-                                <w:color w:val="767171" w:themeColor="background2" w:themeShade="80"/>
+                                <w:color w:val="404040" w:themeColor="text1" w:themeTint="BF"/>
+                              </w:rPr>
+                            </w:pPr>
+                            <w:r>
+                              <w:rPr>
+                                <w:rFonts w:ascii="Gill Sans Nova Light" w:hAnsi="Gill Sans Nova Light"/>
+                                <w:color w:val="404040" w:themeColor="text1" w:themeTint="BF"/>
                               </w:rPr>
                               <w:t xml:space="preserve">Maintained proper risk mitigation plans for teams and individual engineers </w:t>
                             </w:r>
@@ -3509,13 +3467,13 @@
                               <w:ind w:left="157" w:hanging="157"/>
                               <w:rPr>
                                 <w:rFonts w:ascii="Gill Sans Nova Light" w:hAnsi="Gill Sans Nova Light"/>
-                                <w:color w:val="767171" w:themeColor="background2" w:themeShade="80"/>
-                              </w:rPr>
-                            </w:pPr>
-                            <w:r>
-                              <w:rPr>
-                                <w:rFonts w:ascii="Gill Sans Nova Light" w:hAnsi="Gill Sans Nova Light"/>
-                                <w:color w:val="767171" w:themeColor="background2" w:themeShade="80"/>
+                                <w:color w:val="404040" w:themeColor="text1" w:themeTint="BF"/>
+                              </w:rPr>
+                            </w:pPr>
+                            <w:r>
+                              <w:rPr>
+                                <w:rFonts w:ascii="Gill Sans Nova Light" w:hAnsi="Gill Sans Nova Light"/>
+                                <w:color w:val="404040" w:themeColor="text1" w:themeTint="BF"/>
                               </w:rPr>
                               <w:t>Educated executives every week about the current level of risk on the 777X</w:t>
                             </w:r>
@@ -3530,29 +3488,27 @@
                               <w:ind w:left="157" w:hanging="157"/>
                               <w:rPr>
                                 <w:rFonts w:ascii="Gill Sans Nova Light" w:hAnsi="Gill Sans Nova Light"/>
-                                <w:color w:val="767171" w:themeColor="background2" w:themeShade="80"/>
-                              </w:rPr>
-                            </w:pPr>
-                            <w:r>
-                              <w:rPr>
-                                <w:rFonts w:ascii="Gill Sans Nova Light" w:hAnsi="Gill Sans Nova Light"/>
-                                <w:color w:val="767171" w:themeColor="background2" w:themeShade="80"/>
+                                <w:color w:val="404040" w:themeColor="text1" w:themeTint="BF"/>
+                              </w:rPr>
+                            </w:pPr>
+                            <w:r>
+                              <w:rPr>
+                                <w:rFonts w:ascii="Gill Sans Nova Light" w:hAnsi="Gill Sans Nova Light"/>
+                                <w:color w:val="404040" w:themeColor="text1" w:themeTint="BF"/>
                               </w:rPr>
                               <w:t xml:space="preserve">Eliminated 90 engineer hours quarterly </w:t>
                             </w:r>
                             <w:r>
                               <w:rPr>
                                 <w:rFonts w:ascii="Gill Sans Nova Light" w:hAnsi="Gill Sans Nova Light"/>
-                                <w:color w:val="767171" w:themeColor="background2" w:themeShade="80"/>
+                                <w:color w:val="404040" w:themeColor="text1" w:themeTint="BF"/>
                               </w:rPr>
                               <w:t xml:space="preserve">by </w:t>
                             </w:r>
-                            <w:bookmarkStart w:id="1" w:name="_GoBack"/>
-                            <w:bookmarkEnd w:id="1"/>
-                            <w:r>
-                              <w:rPr>
-                                <w:rFonts w:ascii="Gill Sans Nova Light" w:hAnsi="Gill Sans Nova Light"/>
-                                <w:color w:val="767171" w:themeColor="background2" w:themeShade="80"/>
+                            <w:r>
+                              <w:rPr>
+                                <w:rFonts w:ascii="Gill Sans Nova Light" w:hAnsi="Gill Sans Nova Light"/>
+                                <w:color w:val="404040" w:themeColor="text1" w:themeTint="BF"/>
                               </w:rPr>
                               <w:t>implementing report automation using VBA</w:t>
                             </w:r>
@@ -3576,9 +3532,18 @@
                             <w:r>
                               <w:rPr>
                                 <w:rFonts w:ascii="Gill Sans Nova Light" w:hAnsi="Gill Sans Nova Light"/>
-                                <w:color w:val="767171" w:themeColor="background2" w:themeShade="80"/>
-                              </w:rPr>
-                              <w:t>Used R to aide a data analytics team by compressing several large data exports</w:t>
+                                <w:color w:val="404040" w:themeColor="text1" w:themeTint="BF"/>
+                              </w:rPr>
+                              <w:t xml:space="preserve">Used R to </w:t>
+                            </w:r>
+                            <w:bookmarkStart w:id="1" w:name="_GoBack"/>
+                            <w:bookmarkEnd w:id="1"/>
+                            <w:r>
+                              <w:rPr>
+                                <w:rFonts w:ascii="Gill Sans Nova Light" w:hAnsi="Gill Sans Nova Light"/>
+                                <w:color w:val="404040" w:themeColor="text1" w:themeTint="BF"/>
+                              </w:rPr>
+                              <w:t>aide a data analytics team by compressing several large data exports</w:t>
                             </w:r>
                           </w:p>
                         </w:tc>
@@ -3608,7 +3573,7 @@
                                 <wp:inline distT="0" distB="0" distL="0" distR="0" wp14:anchorId="540BDE74" wp14:editId="7FBF49A5">
                                   <wp:extent cx="365760" cy="365760"/>
                                   <wp:effectExtent l="0" t="0" r="0" b="0"/>
-                                  <wp:docPr id="214" name="Graphic 214"/>
+                                  <wp:docPr id="30" name="Graphic 30"/>
                                   <wp:cNvGraphicFramePr>
                                     <a:graphicFrameLocks xmlns:a="http://schemas.openxmlformats.org/drawingml/2006/main" noChangeAspect="1"/>
                                   </wp:cNvGraphicFramePr>
@@ -3693,7 +3658,7 @@
                             <w:r>
                               <w:rPr>
                                 <w:rFonts w:ascii="Gill Sans Nova Light" w:hAnsi="Gill Sans Nova Light"/>
-                                <w:color w:val="767171" w:themeColor="background2" w:themeShade="80"/>
+                                <w:color w:val="404040" w:themeColor="text1" w:themeTint="BF"/>
                               </w:rPr>
                               <w:t>May 2016-August 2016</w:t>
                             </w:r>
@@ -3740,35 +3705,35 @@
                             <w:r>
                               <w:rPr>
                                 <w:rFonts w:ascii="Gill Sans Nova Light" w:hAnsi="Gill Sans Nova Light"/>
-                                <w:color w:val="767171" w:themeColor="background2" w:themeShade="80"/>
+                                <w:color w:val="404040" w:themeColor="text1" w:themeTint="BF"/>
                               </w:rPr>
                               <w:t>Designed a simulation of engine compression in Mat</w:t>
                             </w:r>
                             <w:r>
                               <w:rPr>
                                 <w:rFonts w:ascii="Gill Sans Nova Light" w:hAnsi="Gill Sans Nova Light"/>
-                                <w:color w:val="767171" w:themeColor="background2" w:themeShade="80"/>
+                                <w:color w:val="404040" w:themeColor="text1" w:themeTint="BF"/>
                               </w:rPr>
                               <w:t>L</w:t>
                             </w:r>
                             <w:r>
                               <w:rPr>
                                 <w:rFonts w:ascii="Gill Sans Nova Light" w:hAnsi="Gill Sans Nova Light"/>
-                                <w:color w:val="767171" w:themeColor="background2" w:themeShade="80"/>
+                                <w:color w:val="404040" w:themeColor="text1" w:themeTint="BF"/>
                               </w:rPr>
                               <w:t xml:space="preserve">ab </w:t>
                             </w:r>
                             <w:r>
                               <w:rPr>
                                 <w:rFonts w:ascii="Gill Sans Nova Light" w:hAnsi="Gill Sans Nova Light"/>
-                                <w:color w:val="767171" w:themeColor="background2" w:themeShade="80"/>
+                                <w:color w:val="404040" w:themeColor="text1" w:themeTint="BF"/>
                               </w:rPr>
                               <w:t>to help identify</w:t>
                             </w:r>
                             <w:r>
                               <w:rPr>
                                 <w:rFonts w:ascii="Gill Sans Nova Light" w:hAnsi="Gill Sans Nova Light"/>
-                                <w:color w:val="767171" w:themeColor="background2" w:themeShade="80"/>
+                                <w:color w:val="404040" w:themeColor="text1" w:themeTint="BF"/>
                               </w:rPr>
                               <w:t xml:space="preserve"> faulty engines</w:t>
                             </w:r>
@@ -3801,7 +3766,7 @@
                                 <wp:inline distT="0" distB="0" distL="0" distR="0" wp14:anchorId="2517A72B" wp14:editId="79A01F0C">
                                   <wp:extent cx="365760" cy="365760"/>
                                   <wp:effectExtent l="0" t="0" r="0" b="0"/>
-                                  <wp:docPr id="216" name="Picture 216" descr="A picture containing clipart&#10;&#10;Description automatically generated"/>
+                                  <wp:docPr id="31" name="Picture 31" descr="A picture containing clipart&#10;&#10;Description automatically generated"/>
                                   <wp:cNvGraphicFramePr>
                                     <a:graphicFrameLocks xmlns:a="http://schemas.openxmlformats.org/drawingml/2006/main" noChangeAspect="1"/>
                                   </wp:cNvGraphicFramePr>
@@ -3879,13 +3844,13 @@
                             <w:pPr>
                               <w:rPr>
                                 <w:rFonts w:ascii="Gill Sans Nova Light" w:hAnsi="Gill Sans Nova Light"/>
-                                <w:color w:val="767171" w:themeColor="background2" w:themeShade="80"/>
-                              </w:rPr>
-                            </w:pPr>
-                            <w:r>
-                              <w:rPr>
-                                <w:rFonts w:ascii="Gill Sans Nova Light" w:hAnsi="Gill Sans Nova Light"/>
-                                <w:color w:val="767171" w:themeColor="background2" w:themeShade="80"/>
+                                <w:color w:val="404040" w:themeColor="text1" w:themeTint="BF"/>
+                              </w:rPr>
+                            </w:pPr>
+                            <w:r>
+                              <w:rPr>
+                                <w:rFonts w:ascii="Gill Sans Nova Light" w:hAnsi="Gill Sans Nova Light"/>
+                                <w:color w:val="404040" w:themeColor="text1" w:themeTint="BF"/>
                               </w:rPr>
                               <w:t>May 2015-November 2015</w:t>
                             </w:r>
@@ -3942,21 +3907,21 @@
                             <w:r>
                               <w:rPr>
                                 <w:rFonts w:ascii="Gill Sans Nova Light" w:hAnsi="Gill Sans Nova Light"/>
-                                <w:color w:val="767171" w:themeColor="background2" w:themeShade="80"/>
+                                <w:color w:val="404040" w:themeColor="text1" w:themeTint="BF"/>
                               </w:rPr>
                               <w:t xml:space="preserve">Created simulated stress </w:t>
                             </w:r>
                             <w:r>
                               <w:rPr>
                                 <w:rFonts w:ascii="Gill Sans Nova Light" w:hAnsi="Gill Sans Nova Light"/>
-                                <w:color w:val="767171" w:themeColor="background2" w:themeShade="80"/>
+                                <w:color w:val="404040" w:themeColor="text1" w:themeTint="BF"/>
                               </w:rPr>
                               <w:t>models</w:t>
                             </w:r>
                             <w:r>
                               <w:rPr>
                                 <w:rFonts w:ascii="Gill Sans Nova Light" w:hAnsi="Gill Sans Nova Light"/>
-                                <w:color w:val="767171" w:themeColor="background2" w:themeShade="80"/>
+                                <w:color w:val="404040" w:themeColor="text1" w:themeTint="BF"/>
                               </w:rPr>
                               <w:t xml:space="preserve"> to predict part failure</w:t>
                             </w:r>
@@ -3985,7 +3950,7 @@
                                 <wp:inline distT="0" distB="0" distL="0" distR="0" wp14:anchorId="13B70E8B" wp14:editId="40617C74">
                                   <wp:extent cx="320040" cy="320040"/>
                                   <wp:effectExtent l="0" t="0" r="3810" b="3810"/>
-                                  <wp:docPr id="211" name="Graphic 211"/>
+                                  <wp:docPr id="32" name="Graphic 32"/>
                                   <wp:cNvGraphicFramePr>
                                     <a:graphicFrameLocks xmlns:a="http://schemas.openxmlformats.org/drawingml/2006/main" noChangeAspect="1"/>
                                   </wp:cNvGraphicFramePr>
@@ -4104,7 +4069,7 @@
                                 <wp:inline distT="0" distB="0" distL="0" distR="0" wp14:anchorId="60A32AF9" wp14:editId="29C1DE8B">
                                   <wp:extent cx="365760" cy="365760"/>
                                   <wp:effectExtent l="0" t="0" r="0" b="0"/>
-                                  <wp:docPr id="212" name="Graphic 212"/>
+                                  <wp:docPr id="33" name="Graphic 33"/>
                                   <wp:cNvGraphicFramePr>
                                     <a:graphicFrameLocks xmlns:a="http://schemas.openxmlformats.org/drawingml/2006/main" noChangeAspect="1"/>
                                   </wp:cNvGraphicFramePr>
@@ -4183,13 +4148,13 @@
                             <w:pPr>
                               <w:rPr>
                                 <w:rFonts w:ascii="Gill Sans Nova Light" w:hAnsi="Gill Sans Nova Light"/>
-                                <w:color w:val="767171" w:themeColor="background2" w:themeShade="80"/>
-                              </w:rPr>
-                            </w:pPr>
-                            <w:r>
-                              <w:rPr>
-                                <w:rFonts w:ascii="Gill Sans Nova Light" w:hAnsi="Gill Sans Nova Light"/>
-                                <w:color w:val="767171" w:themeColor="background2" w:themeShade="80"/>
+                                <w:color w:val="404040" w:themeColor="text1" w:themeTint="BF"/>
+                              </w:rPr>
+                            </w:pPr>
+                            <w:r>
+                              <w:rPr>
+                                <w:rFonts w:ascii="Gill Sans Nova Light" w:hAnsi="Gill Sans Nova Light"/>
+                                <w:color w:val="404040" w:themeColor="text1" w:themeTint="BF"/>
                               </w:rPr>
                               <w:t>Expected December 2020</w:t>
                             </w:r>
@@ -4232,13 +4197,13 @@
                             <w:pPr>
                               <w:rPr>
                                 <w:rFonts w:ascii="Gill Sans Nova Light" w:hAnsi="Gill Sans Nova Light"/>
-                                <w:color w:val="767171" w:themeColor="background2" w:themeShade="80"/>
-                              </w:rPr>
-                            </w:pPr>
-                            <w:r>
-                              <w:rPr>
-                                <w:rFonts w:ascii="Gill Sans Nova Light" w:hAnsi="Gill Sans Nova Light"/>
-                                <w:color w:val="767171" w:themeColor="background2" w:themeShade="80"/>
+                                <w:color w:val="404040" w:themeColor="text1" w:themeTint="BF"/>
+                              </w:rPr>
+                            </w:pPr>
+                            <w:r>
+                              <w:rPr>
+                                <w:rFonts w:ascii="Gill Sans Nova Light" w:hAnsi="Gill Sans Nova Light"/>
+                                <w:color w:val="404040" w:themeColor="text1" w:themeTint="BF"/>
                               </w:rPr>
                               <w:t>Courses in algorithms, computer architecture and organization, web development, and IOS</w:t>
                             </w:r>
@@ -4274,7 +4239,7 @@
                                 <wp:inline distT="0" distB="0" distL="0" distR="0" wp14:anchorId="53FE6581" wp14:editId="3E8E15C3">
                                   <wp:extent cx="365760" cy="363855"/>
                                   <wp:effectExtent l="0" t="0" r="0" b="0"/>
-                                  <wp:docPr id="213" name="Graphic 213"/>
+                                  <wp:docPr id="34" name="Graphic 34"/>
                                   <wp:cNvGraphicFramePr>
                                     <a:graphicFrameLocks xmlns:a="http://schemas.openxmlformats.org/drawingml/2006/main" noChangeAspect="1"/>
                                   </wp:cNvGraphicFramePr>
@@ -4381,7 +4346,7 @@
                             <w:r>
                               <w:rPr>
                                 <w:rFonts w:ascii="Gill Sans Nova Light" w:hAnsi="Gill Sans Nova Light"/>
-                                <w:color w:val="767171" w:themeColor="background2" w:themeShade="80"/>
+                                <w:color w:val="404040" w:themeColor="text1" w:themeTint="BF"/>
                               </w:rPr>
                               <w:t>May 2017</w:t>
                             </w:r>
@@ -4442,16 +4407,9 @@
                             <w:r>
                               <w:rPr>
                                 <w:rFonts w:ascii="Gill Sans Nova Light" w:hAnsi="Gill Sans Nova Light"/>
-                                <w:color w:val="767171" w:themeColor="background2" w:themeShade="80"/>
-                              </w:rPr>
-                              <w:t xml:space="preserve">Courses in </w:t>
-                            </w:r>
-                            <w:r>
-                              <w:rPr>
-                                <w:rFonts w:ascii="Gill Sans Nova Light" w:hAnsi="Gill Sans Nova Light"/>
-                                <w:color w:val="767171" w:themeColor="background2" w:themeShade="80"/>
-                              </w:rPr>
-                              <w:t>data structures, algorithms, designing and building UAVs, and the development cycle of airplanes</w:t>
+                                <w:color w:val="404040" w:themeColor="text1" w:themeTint="BF"/>
+                              </w:rPr>
+                              <w:t>Courses in data structures, algorithms, designing and building UAVs, and the development cycle of airplanes</w:t>
                             </w:r>
                           </w:p>
                         </w:tc>
@@ -4482,7 +4440,7 @@
         <mc:AlternateContent>
           <mc:Choice Requires="wps">
             <w:drawing>
-              <wp:anchor distT="45720" distB="45720" distL="114300" distR="114300" simplePos="0" relativeHeight="251659264" behindDoc="0" locked="0" layoutInCell="1" allowOverlap="1" wp14:anchorId="14C2475A" wp14:editId="494DB9BE">
+              <wp:anchor distT="45720" distB="45720" distL="114300" distR="114300" simplePos="0" relativeHeight="251659264" behindDoc="0" locked="0" layoutInCell="1" allowOverlap="1" wp14:anchorId="14C2475A" wp14:editId="16360762">
                 <wp:simplePos x="0" y="0"/>
                 <wp:positionH relativeFrom="margin">
                   <wp:posOffset>-111760</wp:posOffset>
@@ -4596,7 +4554,7 @@
         <mc:AlternateContent>
           <mc:Choice Requires="wps">
             <w:drawing>
-              <wp:anchor distT="45720" distB="45720" distL="114300" distR="114300" simplePos="0" relativeHeight="251661312" behindDoc="0" locked="0" layoutInCell="1" allowOverlap="1" wp14:anchorId="30820810" wp14:editId="15C946E5">
+              <wp:anchor distT="45720" distB="45720" distL="114300" distR="114300" simplePos="0" relativeHeight="251661312" behindDoc="0" locked="0" layoutInCell="1" allowOverlap="1" wp14:anchorId="30820810" wp14:editId="671400E8">
                 <wp:simplePos x="0" y="0"/>
                 <wp:positionH relativeFrom="margin">
                   <wp:posOffset>4114165</wp:posOffset>
@@ -4672,7 +4630,7 @@
                                       <wp:inline distT="0" distB="0" distL="0" distR="0" wp14:anchorId="6EF8C7A6" wp14:editId="1A43A759">
                                         <wp:extent cx="182880" cy="182880"/>
                                         <wp:effectExtent l="0" t="0" r="7620" b="7620"/>
-                                        <wp:docPr id="204" name="Picture 204"/>
+                                        <wp:docPr id="35" name="Picture 35"/>
                                         <wp:cNvGraphicFramePr>
                                           <a:graphicFrameLocks xmlns:a="http://schemas.openxmlformats.org/drawingml/2006/main" noChangeAspect="1"/>
                                         </wp:cNvGraphicFramePr>
@@ -4765,7 +4723,7 @@
                                       <wp:inline distT="0" distB="0" distL="0" distR="0" wp14:anchorId="7F6B9F9D" wp14:editId="533F9C37">
                                         <wp:extent cx="182880" cy="182880"/>
                                         <wp:effectExtent l="0" t="0" r="7620" b="7620"/>
-                                        <wp:docPr id="205" name="Picture 205"/>
+                                        <wp:docPr id="36" name="Picture 36"/>
                                         <wp:cNvGraphicFramePr>
                                           <a:graphicFrameLocks xmlns:a="http://schemas.openxmlformats.org/drawingml/2006/main" noChangeAspect="1"/>
                                         </wp:cNvGraphicFramePr>
@@ -4858,7 +4816,7 @@
                                       <wp:inline distT="0" distB="0" distL="0" distR="0" wp14:anchorId="287E0A75" wp14:editId="46ABD72D">
                                         <wp:extent cx="182880" cy="182880"/>
                                         <wp:effectExtent l="0" t="0" r="7620" b="7620"/>
-                                        <wp:docPr id="206" name="Picture 206"/>
+                                        <wp:docPr id="37" name="Picture 37"/>
                                         <wp:cNvGraphicFramePr>
                                           <a:graphicFrameLocks xmlns:a="http://schemas.openxmlformats.org/drawingml/2006/main" noChangeAspect="1"/>
                                         </wp:cNvGraphicFramePr>
@@ -4986,7 +4944,7 @@
                                       <wp:inline distT="0" distB="0" distL="0" distR="0" wp14:anchorId="4A4077D9" wp14:editId="2DAC48A8">
                                         <wp:extent cx="182880" cy="182880"/>
                                         <wp:effectExtent l="0" t="0" r="7620" b="7620"/>
-                                        <wp:docPr id="207" name="Picture 207"/>
+                                        <wp:docPr id="38" name="Picture 38"/>
                                         <wp:cNvGraphicFramePr>
                                           <a:graphicFrameLocks xmlns:a="http://schemas.openxmlformats.org/drawingml/2006/main" noChangeAspect="1"/>
                                         </wp:cNvGraphicFramePr>
@@ -5068,7 +5026,17 @@
                                       <w:szCs w:val="24"/>
                                       <w:u w:val="none"/>
                                     </w:rPr>
-                                    <w:t>618) 960-1206</w:t>
+                                    <w:t>618) 960-1</w:t>
+                                  </w:r>
+                                  <w:r>
+                                    <w:rPr>
+                                      <w:rStyle w:val="Hyperlink"/>
+                                      <w:color w:val="404040" w:themeColor="text1" w:themeTint="BF"/>
+                                      <w:sz w:val="24"/>
+                                      <w:szCs w:val="24"/>
+                                      <w:u w:val="none"/>
+                                    </w:rPr>
+                                    <w:t>206</w:t>
                                   </w:r>
                                 </w:p>
                               </w:tc>
@@ -5103,7 +5071,7 @@
           </mc:Choice>
           <mc:Fallback>
             <w:pict>
-              <v:shape w14:anchorId="30820810" id="_x0000_s1028" type="#_x0000_t202" style="position:absolute;margin-left:323.95pt;margin-top:0;width:213.8pt;height:99.9pt;z-index:251661312;visibility:visible;mso-wrap-style:square;mso-width-percent:0;mso-height-percent:0;mso-wrap-distance-left:9pt;mso-wrap-distance-top:3.6pt;mso-wrap-distance-right:9pt;mso-wrap-distance-bottom:3.6pt;mso-position-horizontal:absolute;mso-position-horizontal-relative:margin;mso-position-vertical:absolute;mso-position-vertical-relative:text;mso-width-percent:0;mso-height-percent:0;mso-width-relative:margin;mso-height-relative:margin;v-text-anchor:middle" o:gfxdata="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" filled="f" stroked="f">
+              <v:shape w14:anchorId="30820810" id="_x0000_s1028" type="#_x0000_t202" style="position:absolute;margin-left:323.95pt;margin-top:0;width:213.8pt;height:99.9pt;z-index:251661312;visibility:visible;mso-wrap-style:square;mso-width-percent:0;mso-height-percent:0;mso-wrap-distance-left:9pt;mso-wrap-distance-top:3.6pt;mso-wrap-distance-right:9pt;mso-wrap-distance-bottom:3.6pt;mso-position-horizontal:absolute;mso-position-horizontal-relative:margin;mso-position-vertical:absolute;mso-position-vertical-relative:text;mso-width-percent:0;mso-height-percent:0;mso-width-relative:margin;mso-height-relative:margin;v-text-anchor:middle" o:gfxdata="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" filled="f" stroked="f">
                 <v:textbox>
                   <w:txbxContent>
                     <w:tbl>
@@ -5143,7 +5111,7 @@
                                 <wp:inline distT="0" distB="0" distL="0" distR="0" wp14:anchorId="6EF8C7A6" wp14:editId="1A43A759">
                                   <wp:extent cx="182880" cy="182880"/>
                                   <wp:effectExtent l="0" t="0" r="7620" b="7620"/>
-                                  <wp:docPr id="204" name="Picture 204"/>
+                                  <wp:docPr id="35" name="Picture 35"/>
                                   <wp:cNvGraphicFramePr>
                                     <a:graphicFrameLocks xmlns:a="http://schemas.openxmlformats.org/drawingml/2006/main" noChangeAspect="1"/>
                                   </wp:cNvGraphicFramePr>
@@ -5236,7 +5204,7 @@
                                 <wp:inline distT="0" distB="0" distL="0" distR="0" wp14:anchorId="7F6B9F9D" wp14:editId="533F9C37">
                                   <wp:extent cx="182880" cy="182880"/>
                                   <wp:effectExtent l="0" t="0" r="7620" b="7620"/>
-                                  <wp:docPr id="205" name="Picture 205"/>
+                                  <wp:docPr id="36" name="Picture 36"/>
                                   <wp:cNvGraphicFramePr>
                                     <a:graphicFrameLocks xmlns:a="http://schemas.openxmlformats.org/drawingml/2006/main" noChangeAspect="1"/>
                                   </wp:cNvGraphicFramePr>
@@ -5329,7 +5297,7 @@
                                 <wp:inline distT="0" distB="0" distL="0" distR="0" wp14:anchorId="287E0A75" wp14:editId="46ABD72D">
                                   <wp:extent cx="182880" cy="182880"/>
                                   <wp:effectExtent l="0" t="0" r="7620" b="7620"/>
-                                  <wp:docPr id="206" name="Picture 206"/>
+                                  <wp:docPr id="37" name="Picture 37"/>
                                   <wp:cNvGraphicFramePr>
                                     <a:graphicFrameLocks xmlns:a="http://schemas.openxmlformats.org/drawingml/2006/main" noChangeAspect="1"/>
                                   </wp:cNvGraphicFramePr>
@@ -5457,7 +5425,7 @@
                                 <wp:inline distT="0" distB="0" distL="0" distR="0" wp14:anchorId="4A4077D9" wp14:editId="2DAC48A8">
                                   <wp:extent cx="182880" cy="182880"/>
                                   <wp:effectExtent l="0" t="0" r="7620" b="7620"/>
-                                  <wp:docPr id="207" name="Picture 207"/>
+                                  <wp:docPr id="38" name="Picture 38"/>
                                   <wp:cNvGraphicFramePr>
                                     <a:graphicFrameLocks xmlns:a="http://schemas.openxmlformats.org/drawingml/2006/main" noChangeAspect="1"/>
                                   </wp:cNvGraphicFramePr>
@@ -5539,7 +5507,17 @@
                                 <w:szCs w:val="24"/>
                                 <w:u w:val="none"/>
                               </w:rPr>
-                              <w:t>618) 960-1206</w:t>
+                              <w:t>618) 960-1</w:t>
+                            </w:r>
+                            <w:r>
+                              <w:rPr>
+                                <w:rStyle w:val="Hyperlink"/>
+                                <w:color w:val="404040" w:themeColor="text1" w:themeTint="BF"/>
+                                <w:sz w:val="24"/>
+                                <w:szCs w:val="24"/>
+                                <w:u w:val="none"/>
+                              </w:rPr>
+                              <w:t>206</w:t>
                             </w:r>
                           </w:p>
                         </w:tc>
@@ -5597,21 +5575,21 @@
         <v:path o:extrusionok="f" gradientshapeok="t" o:connecttype="rect"/>
         <o:lock v:ext="edit" aspectratio="t"/>
       </v:shapetype>
-      <v:shape id="_x0000_i1305" type="#_x0000_t75" style="width:48pt;height:48pt;visibility:visible;mso-wrap-style:square" o:bullet="t">
+      <v:shape id="_x0000_i1032" type="#_x0000_t75" style="width:48.2pt;height:48.2pt;visibility:visible;mso-wrap-style:square" o:bullet="t">
         <v:imagedata r:id="rId1" o:title=""/>
       </v:shape>
     </w:pict>
   </w:numPicBullet>
   <w:numPicBullet w:numPicBulletId="1">
     <w:pict>
-      <v:shape id="_x0000_i1306" type="#_x0000_t75" style="width:48pt;height:48pt;visibility:visible;mso-wrap-style:square" o:bullet="t">
+      <v:shape id="_x0000_i1033" type="#_x0000_t75" style="width:48.2pt;height:48.2pt;visibility:visible;mso-wrap-style:square" o:bullet="t">
         <v:imagedata r:id="rId2" o:title=""/>
       </v:shape>
     </w:pict>
   </w:numPicBullet>
   <w:numPicBullet w:numPicBulletId="2">
     <w:pict>
-      <v:shape id="_x0000_i1307" type="#_x0000_t75" style="width:27pt;height:28.5pt;visibility:visible" o:gfxdata="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" o:bullet="t">
+      <v:shape id="_x0000_i1034" type="#_x0000_t75" style="width:27.1pt;height:28.4pt;visibility:visible" o:gfxdata="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" o:bullet="t">
         <v:imagedata r:id="rId3" o:title="" cropleft="-3599f" cropright="-2358f"/>
       </v:shape>
     </w:pict>
@@ -6804,7 +6782,7 @@
 </file>
 
 <file path=customXml/itemProps1.xml><?xml version="1.0" encoding="utf-8"?>
-<ds:datastoreItem xmlns:ds="http://schemas.openxmlformats.org/officeDocument/2006/customXml" ds:itemID="{EE51E2C3-E1FC-4CE9-B495-B0DA7AC9BC1C}">
+<ds:datastoreItem xmlns:ds="http://schemas.openxmlformats.org/officeDocument/2006/customXml" ds:itemID="{55D1DF5E-DADD-E540-A7A3-F554EAB0488A}">
   <ds:schemaRefs>
     <ds:schemaRef ds:uri="http://schemas.openxmlformats.org/officeDocument/2006/bibliography"/>
   </ds:schemaRefs>

</xml_diff>